<commit_message>
Improved reader 2 and 3.
</commit_message>
<xml_diff>
--- a/LESWEEK1/Reader_Biostatica_Matlab_Wk1_1_INSTRUCTIE.docx
+++ b/LESWEEK1/Reader_Biostatica_Matlab_Wk1_1_INSTRUCTIE.docx
@@ -432,8 +432,36 @@
                                               <w:sz w:val="26"/>
                                               <w:szCs w:val="26"/>
                                             </w:rPr>
-                                            <w:t>Door Mark Schrauwen en Alistair Vardy</w:t>
+                                            <w:t xml:space="preserve">Door Mark </w:t>
                                           </w:r>
+                                          <w:proofErr w:type="spellStart"/>
+                                          <w:r>
+                                            <w:rPr>
+                                              <w:color w:val="ED7D31" w:themeColor="accent2"/>
+                                              <w:sz w:val="26"/>
+                                              <w:szCs w:val="26"/>
+                                            </w:rPr>
+                                            <w:t>Schrauwen</w:t>
+                                          </w:r>
+                                          <w:proofErr w:type="spellEnd"/>
+                                          <w:r>
+                                            <w:rPr>
+                                              <w:color w:val="ED7D31" w:themeColor="accent2"/>
+                                              <w:sz w:val="26"/>
+                                              <w:szCs w:val="26"/>
+                                            </w:rPr>
+                                            <w:t xml:space="preserve"> en Alistair </w:t>
+                                          </w:r>
+                                          <w:proofErr w:type="spellStart"/>
+                                          <w:r>
+                                            <w:rPr>
+                                              <w:color w:val="ED7D31" w:themeColor="accent2"/>
+                                              <w:sz w:val="26"/>
+                                              <w:szCs w:val="26"/>
+                                            </w:rPr>
+                                            <w:t>Vardy</w:t>
+                                          </w:r>
+                                          <w:proofErr w:type="spellEnd"/>
                                         </w:p>
                                       </w:sdtContent>
                                     </w:sdt>
@@ -541,6 +569,7 @@
                                         </w:sdtPr>
                                         <w:sdtEndPr/>
                                         <w:sdtContent>
+                                          <w:proofErr w:type="spellStart"/>
                                           <w:r>
                                             <w:rPr>
                                               <w:color w:val="ED7D31" w:themeColor="accent2"/>
@@ -549,6 +578,7 @@
                                             </w:rPr>
                                             <w:t>Matlab</w:t>
                                           </w:r>
+                                          <w:proofErr w:type="spellEnd"/>
                                           <w:r>
                                             <w:rPr>
                                               <w:color w:val="ED7D31" w:themeColor="accent2"/>
@@ -960,8 +990,36 @@
                                         <w:sz w:val="26"/>
                                         <w:szCs w:val="26"/>
                                       </w:rPr>
-                                      <w:t>Door Mark Schrauwen en Alistair Vardy</w:t>
+                                      <w:t xml:space="preserve">Door Mark </w:t>
                                     </w:r>
+                                    <w:proofErr w:type="spellStart"/>
+                                    <w:r>
+                                      <w:rPr>
+                                        <w:color w:val="ED7D31" w:themeColor="accent2"/>
+                                        <w:sz w:val="26"/>
+                                        <w:szCs w:val="26"/>
+                                      </w:rPr>
+                                      <w:t>Schrauwen</w:t>
+                                    </w:r>
+                                    <w:proofErr w:type="spellEnd"/>
+                                    <w:r>
+                                      <w:rPr>
+                                        <w:color w:val="ED7D31" w:themeColor="accent2"/>
+                                        <w:sz w:val="26"/>
+                                        <w:szCs w:val="26"/>
+                                      </w:rPr>
+                                      <w:t xml:space="preserve"> en Alistair </w:t>
+                                    </w:r>
+                                    <w:proofErr w:type="spellStart"/>
+                                    <w:r>
+                                      <w:rPr>
+                                        <w:color w:val="ED7D31" w:themeColor="accent2"/>
+                                        <w:sz w:val="26"/>
+                                        <w:szCs w:val="26"/>
+                                      </w:rPr>
+                                      <w:t>Vardy</w:t>
+                                    </w:r>
+                                    <w:proofErr w:type="spellEnd"/>
                                   </w:p>
                                 </w:sdtContent>
                               </w:sdt>
@@ -1069,6 +1127,7 @@
                                   </w:sdtPr>
                                   <w:sdtEndPr/>
                                   <w:sdtContent>
+                                    <w:proofErr w:type="spellStart"/>
                                     <w:r>
                                       <w:rPr>
                                         <w:color w:val="ED7D31" w:themeColor="accent2"/>
@@ -1077,6 +1136,7 @@
                                       </w:rPr>
                                       <w:t>Matlab</w:t>
                                     </w:r>
+                                    <w:proofErr w:type="spellEnd"/>
                                     <w:r>
                                       <w:rPr>
                                         <w:color w:val="ED7D31" w:themeColor="accent2"/>
@@ -2557,8 +2617,13 @@
           </w:tcPr>
           <w:p>
             <w:r>
-              <w:t>Mark Schrauwen</w:t>
-            </w:r>
+              <w:t xml:space="preserve">Mark </w:t>
+            </w:r>
+            <w:proofErr w:type="spellStart"/>
+            <w:r>
+              <w:t>Schrauwen</w:t>
+            </w:r>
+            <w:proofErr w:type="spellEnd"/>
           </w:p>
         </w:tc>
       </w:tr>
@@ -2599,8 +2664,13 @@
           </w:tcPr>
           <w:p>
             <w:r>
-              <w:t>Mark Schrauwen</w:t>
-            </w:r>
+              <w:t xml:space="preserve">Mark </w:t>
+            </w:r>
+            <w:proofErr w:type="spellStart"/>
+            <w:r>
+              <w:t>Schrauwen</w:t>
+            </w:r>
+            <w:proofErr w:type="spellEnd"/>
           </w:p>
         </w:tc>
       </w:tr>
@@ -2663,12 +2733,36 @@
         <w:t xml:space="preserve"> tevens ee</w:t>
       </w:r>
       <w:r>
-        <w:t>n verloop van het eerste practicum Biostatica Matlab.</w:t>
-      </w:r>
-    </w:p>
-    <w:p>
-      <w:r>
-        <w:t>Heb je n.a.v. het lezen van dit document nog vragen of opmerkingen geef die dan door aan Mark Schrauwen (mjschrau@hhs.nl).</w:t>
+        <w:t xml:space="preserve">n verloop van het eerste practicum </w:t>
+      </w:r>
+      <w:proofErr w:type="spellStart"/>
+      <w:r>
+        <w:t>Biostatica</w:t>
+      </w:r>
+      <w:proofErr w:type="spellEnd"/>
+      <w:r>
+        <w:t xml:space="preserve"> </w:t>
+      </w:r>
+      <w:proofErr w:type="spellStart"/>
+      <w:r>
+        <w:t>Matlab</w:t>
+      </w:r>
+      <w:proofErr w:type="spellEnd"/>
+      <w:r>
+        <w:t>.</w:t>
+      </w:r>
+    </w:p>
+    <w:p>
+      <w:r>
+        <w:t xml:space="preserve">Heb je n.a.v. het lezen van dit document nog vragen of opmerkingen geef die dan door aan Mark </w:t>
+      </w:r>
+      <w:proofErr w:type="spellStart"/>
+      <w:r>
+        <w:t>Schrauwen</w:t>
+      </w:r>
+      <w:proofErr w:type="spellEnd"/>
+      <w:r>
+        <w:t xml:space="preserve"> (mjschrau@hhs.nl).</w:t>
       </w:r>
     </w:p>
     <w:p>
@@ -2716,10 +2810,26 @@
         <w:t>-</w:t>
       </w:r>
       <w:r>
-        <w:t xml:space="preserve"> elementen van Matlab. </w:t>
-      </w:r>
-      <w:r>
-        <w:t xml:space="preserve">In 4 lesweken worden in 8 practica (werken op zaal) een basis Matlab verzorgt. Er zijn geen colleges. </w:t>
+        <w:t xml:space="preserve"> elementen van </w:t>
+      </w:r>
+      <w:proofErr w:type="spellStart"/>
+      <w:r>
+        <w:t>Matlab</w:t>
+      </w:r>
+      <w:proofErr w:type="spellEnd"/>
+      <w:r>
+        <w:t xml:space="preserve">. </w:t>
+      </w:r>
+      <w:r>
+        <w:t xml:space="preserve">In 4 lesweken worden in 8 practica (werken op zaal) een basis </w:t>
+      </w:r>
+      <w:proofErr w:type="spellStart"/>
+      <w:r>
+        <w:t>Matlab</w:t>
+      </w:r>
+      <w:proofErr w:type="spellEnd"/>
+      <w:r>
+        <w:t xml:space="preserve"> verzorgt. Er zijn geen colleges. </w:t>
       </w:r>
       <w:r>
         <w:t>De</w:t>
@@ -2736,7 +2846,15 @@
     </w:p>
     <w:p>
       <w:r>
-        <w:t xml:space="preserve">De opzet is zo dat na het succesvol afronden van deze cursus (in lesweek 5, blok 2 van de propedeuse) de student klaar is voor meer Matlab diepgang. </w:t>
+        <w:t xml:space="preserve">De opzet is zo dat na het succesvol afronden van deze cursus (in lesweek 5, blok 2 van de propedeuse) de student klaar is voor meer </w:t>
+      </w:r>
+      <w:proofErr w:type="spellStart"/>
+      <w:r>
+        <w:t>Matlab</w:t>
+      </w:r>
+      <w:proofErr w:type="spellEnd"/>
+      <w:r>
+        <w:t xml:space="preserve"> diepgang. </w:t>
       </w:r>
       <w:r>
         <w:t xml:space="preserve">Deze diepgang komt in </w:t>
@@ -2751,7 +2869,15 @@
         <w:t>die vakken hebben</w:t>
       </w:r>
       <w:r>
-        <w:t xml:space="preserve"> niet noodzakelijk een titel waarin het woord Matlab is verwerkt.</w:t>
+        <w:t xml:space="preserve"> niet noodzakelijk een titel waarin het woord </w:t>
+      </w:r>
+      <w:proofErr w:type="spellStart"/>
+      <w:r>
+        <w:t>Matlab</w:t>
+      </w:r>
+      <w:proofErr w:type="spellEnd"/>
+      <w:r>
+        <w:t xml:space="preserve"> is verwerkt.</w:t>
       </w:r>
       <w:r>
         <w:t xml:space="preserve"> Een overzicht van deze vakken moet nog worden toegevoegd aan dit document.</w:t>
@@ -2774,7 +2900,15 @@
         <w:t>Want wat</w:t>
       </w:r>
       <w:r>
-        <w:t xml:space="preserve"> voor één docent belangrijk is m.b.t. Matlab niet belangrijk hoeft te zijn voor een andere docent</w:t>
+        <w:t xml:space="preserve"> voor één docent belangrijk is m.b.t. </w:t>
+      </w:r>
+      <w:proofErr w:type="spellStart"/>
+      <w:r>
+        <w:t>Matlab</w:t>
+      </w:r>
+      <w:proofErr w:type="spellEnd"/>
+      <w:r>
+        <w:t xml:space="preserve"> niet belangrijk hoeft te zijn voor een andere docent</w:t>
       </w:r>
       <w:r>
         <w:t>. Wij, Mark en Alistair, hebben getracht</w:t>
@@ -2808,7 +2942,31 @@
         </w:numPr>
       </w:pPr>
       <w:r>
-        <w:t>Een uitgebreide set aan Cody Coursework opdrachten die elke student in staat stelt oefeningen in een online Matlab omgeving te maken</w:t>
+        <w:t xml:space="preserve">Een uitgebreide set aan </w:t>
+      </w:r>
+      <w:proofErr w:type="spellStart"/>
+      <w:r>
+        <w:t>Cody</w:t>
+      </w:r>
+      <w:proofErr w:type="spellEnd"/>
+      <w:r>
+        <w:t xml:space="preserve"> </w:t>
+      </w:r>
+      <w:proofErr w:type="spellStart"/>
+      <w:r>
+        <w:t>Coursework</w:t>
+      </w:r>
+      <w:proofErr w:type="spellEnd"/>
+      <w:r>
+        <w:t xml:space="preserve"> opdrachten die elke student in staat stelt oefeningen in een online </w:t>
+      </w:r>
+      <w:proofErr w:type="spellStart"/>
+      <w:r>
+        <w:t>Matlab</w:t>
+      </w:r>
+      <w:proofErr w:type="spellEnd"/>
+      <w:r>
+        <w:t xml:space="preserve"> omgeving te maken</w:t>
       </w:r>
     </w:p>
     <w:p>
@@ -2871,7 +3029,15 @@
         </w:numPr>
       </w:pPr>
       <w:r>
-        <w:t>Een code framework die ons in staat stelt om per student een unieke set aan opdrachten te genereren die tezamen de weekopdracht vormen</w:t>
+        <w:t xml:space="preserve">Een code </w:t>
+      </w:r>
+      <w:proofErr w:type="spellStart"/>
+      <w:r>
+        <w:t>framework</w:t>
+      </w:r>
+      <w:proofErr w:type="spellEnd"/>
+      <w:r>
+        <w:t xml:space="preserve"> die ons in staat stelt om per student een unieke set aan opdrachten te genereren die tezamen de weekopdracht vormen</w:t>
       </w:r>
     </w:p>
     <w:p>
@@ -2998,7 +3164,15 @@
         <w:t xml:space="preserve"> </w:t>
       </w:r>
       <w:r>
-        <w:t>Deze algemene structuur zal over verschillende klassen hetzelfde worden behandeld. Dit geeft de opleiding de mogelijkheid haar docenten met verschillende Matlab niveaus bij benadering vergelijkbare instructies te laten uitvoeren.</w:t>
+        <w:t xml:space="preserve">Deze algemene structuur zal over verschillende klassen hetzelfde worden behandeld. Dit geeft de opleiding de mogelijkheid haar docenten met verschillende </w:t>
+      </w:r>
+      <w:proofErr w:type="spellStart"/>
+      <w:r>
+        <w:t>Matlab</w:t>
+      </w:r>
+      <w:proofErr w:type="spellEnd"/>
+      <w:r>
+        <w:t xml:space="preserve"> niveaus bij benadering vergelijkbare instructies te laten uitvoeren.</w:t>
       </w:r>
     </w:p>
     <w:p>
@@ -3052,7 +3226,23 @@
         </w:numPr>
       </w:pPr>
       <w:r>
-        <w:t>De docent behandelt de in dit document beschreven handelingen en verwijst met regelmaat naar de readers en de al dan niet beschikbare video’s / Cody coursework opdrachten</w:t>
+        <w:t xml:space="preserve">De docent behandelt de in dit document beschreven handelingen en verwijst met regelmaat naar de readers en de al dan niet beschikbare video’s / </w:t>
+      </w:r>
+      <w:proofErr w:type="spellStart"/>
+      <w:r>
+        <w:t>Cody</w:t>
+      </w:r>
+      <w:proofErr w:type="spellEnd"/>
+      <w:r>
+        <w:t xml:space="preserve"> </w:t>
+      </w:r>
+      <w:proofErr w:type="spellStart"/>
+      <w:r>
+        <w:t>coursework</w:t>
+      </w:r>
+      <w:proofErr w:type="spellEnd"/>
+      <w:r>
+        <w:t xml:space="preserve"> opdrachten</w:t>
       </w:r>
     </w:p>
     <w:p>
@@ -3064,7 +3254,15 @@
         </w:numPr>
       </w:pPr>
       <w:r>
-        <w:t>Dit document is een leidraad voor de docent. Elke docent mag en kan afwijken van hetgeen hier staat beschreven. Wel valt aan te raden om de beschreven onderwerpen in de reader tenminste te illlustreren/behandelen.</w:t>
+        <w:t xml:space="preserve">Dit document is een leidraad voor de docent. Elke docent mag en kan afwijken van hetgeen hier staat beschreven. Wel valt aan te raden om de beschreven onderwerpen in de reader tenminste te </w:t>
+      </w:r>
+      <w:proofErr w:type="spellStart"/>
+      <w:r>
+        <w:t>illlustreren</w:t>
+      </w:r>
+      <w:proofErr w:type="spellEnd"/>
+      <w:r>
+        <w:t>/behandelen.</w:t>
       </w:r>
     </w:p>
     <w:p>
@@ -3171,7 +3369,23 @@
         <w:t xml:space="preserve">. De reader in combinatie met de video’s </w:t>
       </w:r>
       <w:r>
-        <w:t xml:space="preserve">/ Cody Coursework / huiswerkopdrachten </w:t>
+        <w:t xml:space="preserve">/ </w:t>
+      </w:r>
+      <w:proofErr w:type="spellStart"/>
+      <w:r>
+        <w:t>Cody</w:t>
+      </w:r>
+      <w:proofErr w:type="spellEnd"/>
+      <w:r>
+        <w:t xml:space="preserve"> </w:t>
+      </w:r>
+      <w:proofErr w:type="spellStart"/>
+      <w:r>
+        <w:t>Coursework</w:t>
+      </w:r>
+      <w:proofErr w:type="spellEnd"/>
+      <w:r>
+        <w:t xml:space="preserve"> / huiswerkopdrachten </w:t>
       </w:r>
       <w:r>
         <w:t xml:space="preserve">voorziet volledig in de benodigde informatie. De instructies zijn bedoeld om de student middels activerende werkvormen aan de gaan te zetten. </w:t>
@@ -3208,11 +3422,21 @@
       <w:r>
         <w:t xml:space="preserve">Dit is de introductie van </w:t>
       </w:r>
-      <w:r>
-        <w:t xml:space="preserve">Biostatica </w:t>
-      </w:r>
-      <w:r>
-        <w:t xml:space="preserve">Matlab. </w:t>
+      <w:proofErr w:type="spellStart"/>
+      <w:r>
+        <w:t>Biostatica</w:t>
+      </w:r>
+      <w:proofErr w:type="spellEnd"/>
+      <w:r>
+        <w:t xml:space="preserve"> </w:t>
+      </w:r>
+      <w:proofErr w:type="spellStart"/>
+      <w:r>
+        <w:t>Matlab</w:t>
+      </w:r>
+      <w:proofErr w:type="spellEnd"/>
+      <w:r>
+        <w:t xml:space="preserve">. </w:t>
       </w:r>
     </w:p>
     <w:p>
@@ -3272,7 +3496,31 @@
         </w:numPr>
       </w:pPr>
       <w:r>
-        <w:t>Leg in maximaal 2 minuten uit waarom Matlab voor een BT-er een belangrijk programma is. Maak gebruik van jouw ervaring(en) met Matlab. Deze uitleg moet kort zijn want dit onderwerp wordt ook behandeld in de videos en in de reader</w:t>
+        <w:t xml:space="preserve">Leg in maximaal 2 minuten uit waarom </w:t>
+      </w:r>
+      <w:proofErr w:type="spellStart"/>
+      <w:r>
+        <w:t>Matlab</w:t>
+      </w:r>
+      <w:proofErr w:type="spellEnd"/>
+      <w:r>
+        <w:t xml:space="preserve"> voor een BT-er een belangrijk programma is. Maak gebruik van jouw ervaring(en) met </w:t>
+      </w:r>
+      <w:proofErr w:type="spellStart"/>
+      <w:r>
+        <w:t>Matlab</w:t>
+      </w:r>
+      <w:proofErr w:type="spellEnd"/>
+      <w:r>
+        <w:t xml:space="preserve">. Deze uitleg moet kort zijn want dit onderwerp wordt ook behandeld in de </w:t>
+      </w:r>
+      <w:proofErr w:type="spellStart"/>
+      <w:r>
+        <w:t>videos</w:t>
+      </w:r>
+      <w:proofErr w:type="spellEnd"/>
+      <w:r>
+        <w:t xml:space="preserve"> en in de reader</w:t>
       </w:r>
     </w:p>
     <w:p>
@@ -3329,7 +3577,15 @@
         <w:t>Laat aan de student zien h</w:t>
       </w:r>
       <w:r>
-        <w:t>oe Matlab moet worden opgestart</w:t>
+        <w:t xml:space="preserve">oe </w:t>
+      </w:r>
+      <w:proofErr w:type="spellStart"/>
+      <w:r>
+        <w:t>Matlab</w:t>
+      </w:r>
+      <w:proofErr w:type="spellEnd"/>
+      <w:r>
+        <w:t xml:space="preserve"> moet worden opgestart</w:t>
       </w:r>
     </w:p>
     <w:p>
@@ -3341,7 +3597,31 @@
         </w:numPr>
       </w:pPr>
       <w:r>
-        <w:t>Laat zien met welke versie van Matlab wij werken (die kun je aflezen in de window van Matlab)</w:t>
+        <w:t xml:space="preserve">Laat zien met welke versie van </w:t>
+      </w:r>
+      <w:proofErr w:type="spellStart"/>
+      <w:r>
+        <w:t>Matlab</w:t>
+      </w:r>
+      <w:proofErr w:type="spellEnd"/>
+      <w:r>
+        <w:t xml:space="preserve"> wij werken (die kun je aflezen in de </w:t>
+      </w:r>
+      <w:proofErr w:type="spellStart"/>
+      <w:r>
+        <w:t>window</w:t>
+      </w:r>
+      <w:proofErr w:type="spellEnd"/>
+      <w:r>
+        <w:t xml:space="preserve"> van </w:t>
+      </w:r>
+      <w:proofErr w:type="spellStart"/>
+      <w:r>
+        <w:t>Matlab</w:t>
+      </w:r>
+      <w:proofErr w:type="spellEnd"/>
+      <w:r>
+        <w:t>)</w:t>
       </w:r>
     </w:p>
     <w:p>
@@ -3353,7 +3633,15 @@
         </w:numPr>
       </w:pPr>
       <w:r>
-        <w:t>Beschrijf de verschillende onderdelen van de Matlab omgeving:</w:t>
+        <w:t xml:space="preserve">Beschrijf de verschillende onderdelen van de </w:t>
+      </w:r>
+      <w:proofErr w:type="spellStart"/>
+      <w:r>
+        <w:t>Matlab</w:t>
+      </w:r>
+      <w:proofErr w:type="spellEnd"/>
+      <w:r>
+        <w:t xml:space="preserve"> omgeving:</w:t>
       </w:r>
     </w:p>
     <w:p>
@@ -3364,8 +3652,37 @@
           <w:numId w:val="17"/>
         </w:numPr>
       </w:pPr>
-      <w:r>
-        <w:t>Command Window – leg kort uit wat de Command Window is</w:t>
+      <w:proofErr w:type="spellStart"/>
+      <w:r>
+        <w:t>Command</w:t>
+      </w:r>
+      <w:proofErr w:type="spellEnd"/>
+      <w:r>
+        <w:t xml:space="preserve"> </w:t>
+      </w:r>
+      <w:proofErr w:type="spellStart"/>
+      <w:r>
+        <w:t>Window</w:t>
+      </w:r>
+      <w:proofErr w:type="spellEnd"/>
+      <w:r>
+        <w:t xml:space="preserve"> – leg kort uit wat de </w:t>
+      </w:r>
+      <w:proofErr w:type="spellStart"/>
+      <w:r>
+        <w:t>Command</w:t>
+      </w:r>
+      <w:proofErr w:type="spellEnd"/>
+      <w:r>
+        <w:t xml:space="preserve"> </w:t>
+      </w:r>
+      <w:proofErr w:type="spellStart"/>
+      <w:r>
+        <w:t>Window</w:t>
+      </w:r>
+      <w:proofErr w:type="spellEnd"/>
+      <w:r>
+        <w:t xml:space="preserve"> is</w:t>
       </w:r>
     </w:p>
     <w:p>
@@ -3376,8 +3693,13 @@
           <w:numId w:val="17"/>
         </w:numPr>
       </w:pPr>
-      <w:r>
-        <w:t>Workspace – met een korte uitleg</w:t>
+      <w:proofErr w:type="spellStart"/>
+      <w:r>
+        <w:t>Workspace</w:t>
+      </w:r>
+      <w:proofErr w:type="spellEnd"/>
+      <w:r>
+        <w:t xml:space="preserve"> – met een korte uitleg</w:t>
       </w:r>
     </w:p>
     <w:p>
@@ -3388,8 +3710,13 @@
           <w:numId w:val="17"/>
         </w:numPr>
       </w:pPr>
-      <w:r>
-        <w:t>Current Folder – met een korte uitleg</w:t>
+      <w:proofErr w:type="spellStart"/>
+      <w:r>
+        <w:t>Current</w:t>
+      </w:r>
+      <w:proofErr w:type="spellEnd"/>
+      <w:r>
+        <w:t xml:space="preserve"> Folder – met een korte uitleg</w:t>
       </w:r>
     </w:p>
     <w:p>
@@ -3401,7 +3728,39 @@
         </w:numPr>
       </w:pPr>
       <w:r>
-        <w:t>Een mogelijk metafoor: Current Folder is een boekenkast, boeken zijn variabelen, Workspace zijn de boeken die je momenteel aan het lezen bent (je kunt meerdere boeken tegelijkertijd lezen), het Command Window is een plek waar je je boeken kunt lezen.</w:t>
+        <w:t xml:space="preserve">Een mogelijk metafoor: </w:t>
+      </w:r>
+      <w:proofErr w:type="spellStart"/>
+      <w:r>
+        <w:t>Current</w:t>
+      </w:r>
+      <w:proofErr w:type="spellEnd"/>
+      <w:r>
+        <w:t xml:space="preserve"> Folder is een boekenkast, boeken zijn variabelen, </w:t>
+      </w:r>
+      <w:proofErr w:type="spellStart"/>
+      <w:r>
+        <w:t>Workspace</w:t>
+      </w:r>
+      <w:proofErr w:type="spellEnd"/>
+      <w:r>
+        <w:t xml:space="preserve"> zijn de boeken die je momenteel aan het lezen bent (je kunt meerdere boeken tegelijkertijd lezen), het </w:t>
+      </w:r>
+      <w:proofErr w:type="spellStart"/>
+      <w:r>
+        <w:t>Command</w:t>
+      </w:r>
+      <w:proofErr w:type="spellEnd"/>
+      <w:r>
+        <w:t xml:space="preserve"> </w:t>
+      </w:r>
+      <w:proofErr w:type="spellStart"/>
+      <w:r>
+        <w:t>Window</w:t>
+      </w:r>
+      <w:proofErr w:type="spellEnd"/>
+      <w:r>
+        <w:t xml:space="preserve"> is een plek waar je je boeken kunt lezen.</w:t>
       </w:r>
     </w:p>
     <w:p>
@@ -3412,6 +3771,21 @@
     <w:p>
       <w:r>
         <w:t>Let goed op studenten die moeilijkheden hebben met de opstart en de kennismaking.</w:t>
+      </w:r>
+    </w:p>
+    <w:p>
+      <w:pPr>
+        <w:rPr>
+          <w:rFonts w:asciiTheme="majorHAnsi" w:eastAsiaTheme="majorEastAsia" w:hAnsiTheme="majorHAnsi" w:cstheme="majorBidi"/>
+          <w:color w:val="1F4D78" w:themeColor="accent1" w:themeShade="7F"/>
+          <w:sz w:val="24"/>
+          <w:szCs w:val="24"/>
+        </w:rPr>
+      </w:pPr>
+      <w:bookmarkStart w:id="12" w:name="_Toc475800512"/>
+      <w:bookmarkEnd w:id="12"/>
+      <w:r>
+        <w:br w:type="page"/>
       </w:r>
     </w:p>
     <w:p>
@@ -3421,10 +3795,7 @@
           <w:ilvl w:val="0"/>
           <w:numId w:val="0"/>
         </w:numPr>
-        <w:ind w:left="720"/>
-      </w:pPr>
-      <w:bookmarkStart w:id="12" w:name="_Toc475800512"/>
-      <w:bookmarkEnd w:id="12"/>
+      </w:pPr>
     </w:p>
     <w:p>
       <w:pPr>
@@ -3459,11 +3830,7 @@
         <w:t>gaat aan de slag met de vragen en de opdrachten.</w:t>
       </w:r>
     </w:p>
-    <w:p>
-      <w:r>
-        <w:br w:type="page"/>
-      </w:r>
-    </w:p>
+    <w:p/>
     <w:p>
       <w:pPr>
         <w:pStyle w:val="Kop1"/>
@@ -3471,13 +3838,11 @@
       <w:bookmarkStart w:id="15" w:name="_Toc475800514"/>
       <w:bookmarkStart w:id="16" w:name="_Toc487554842"/>
       <w:r>
-        <w:lastRenderedPageBreak/>
         <w:t>Instructie deel 2, wk1.1 (5 min)</w:t>
       </w:r>
       <w:bookmarkEnd w:id="15"/>
       <w:bookmarkEnd w:id="16"/>
     </w:p>
-    <w:p/>
     <w:p>
       <w:r>
         <w:t>Vanaf dit instructie moment is er sprake van interactiviteit. Een student kan niet-actief opletten wat een docent verteld en voordoet en een student mag interactief meedoen. Dit geldt voor alle volgende instructiemoment (ook op andere dagen).</w:t>
@@ -3496,7 +3861,23 @@
           <w:i/>
           <w:color w:val="FF0000"/>
         </w:rPr>
-        <w:t xml:space="preserve">Je kunt het Matlab script genaamd </w:t>
+        <w:t xml:space="preserve">Je kunt het </w:t>
+      </w:r>
+      <w:proofErr w:type="spellStart"/>
+      <w:r>
+        <w:rPr>
+          <w:i/>
+          <w:color w:val="FF0000"/>
+        </w:rPr>
+        <w:t>Matlab</w:t>
+      </w:r>
+      <w:proofErr w:type="spellEnd"/>
+      <w:r>
+        <w:rPr>
+          <w:i/>
+          <w:color w:val="FF0000"/>
+        </w:rPr>
+        <w:t xml:space="preserve"> script genaamd </w:t>
       </w:r>
       <w:r>
         <w:rPr>
@@ -3539,7 +3920,15 @@
     </w:p>
     <w:p>
       <w:r>
-        <w:t>Het behandelen van verschillende Matlab operaties. Je kunt in de genoemde onderstaande onderdelen zelf ter plekke de getallen verzinnen.</w:t>
+        <w:t xml:space="preserve">Het behandelen van verschillende </w:t>
+      </w:r>
+      <w:proofErr w:type="spellStart"/>
+      <w:r>
+        <w:t>Matlab</w:t>
+      </w:r>
+      <w:proofErr w:type="spellEnd"/>
+      <w:r>
+        <w:t xml:space="preserve"> operaties. Je kunt in de genoemde onderstaande onderdelen zelf ter plekke de getallen verzinnen.</w:t>
       </w:r>
     </w:p>
     <w:p>
@@ -3551,8 +3940,13 @@
         </w:numPr>
       </w:pPr>
       <w:r>
-        <w:t>Laat zien hoe je getallen kunt optellen met Matlab</w:t>
-      </w:r>
+        <w:t xml:space="preserve">Laat zien hoe je getallen kunt optellen met </w:t>
+      </w:r>
+      <w:proofErr w:type="spellStart"/>
+      <w:r>
+        <w:t>Matlab</w:t>
+      </w:r>
+      <w:proofErr w:type="spellEnd"/>
     </w:p>
     <w:p>
       <w:pPr>
@@ -3563,8 +3957,13 @@
         </w:numPr>
       </w:pPr>
       <w:r>
-        <w:t>Laat zien hoe je getallen kunt aftrekken met Matlab</w:t>
-      </w:r>
+        <w:t xml:space="preserve">Laat zien hoe je getallen kunt aftrekken met </w:t>
+      </w:r>
+      <w:proofErr w:type="spellStart"/>
+      <w:r>
+        <w:t>Matlab</w:t>
+      </w:r>
+      <w:proofErr w:type="spellEnd"/>
     </w:p>
     <w:p>
       <w:pPr>
@@ -3575,8 +3974,13 @@
         </w:numPr>
       </w:pPr>
       <w:r>
-        <w:t>Laat zien hoe je getallen kunt vermenigvuldigen met Matlab</w:t>
-      </w:r>
+        <w:t xml:space="preserve">Laat zien hoe je getallen kunt vermenigvuldigen met </w:t>
+      </w:r>
+      <w:proofErr w:type="spellStart"/>
+      <w:r>
+        <w:t>Matlab</w:t>
+      </w:r>
+      <w:proofErr w:type="spellEnd"/>
     </w:p>
     <w:p>
       <w:pPr>
@@ -3587,8 +3991,13 @@
         </w:numPr>
       </w:pPr>
       <w:r>
-        <w:t>Laat zien hoe je getallen kunt delen met Matlab</w:t>
-      </w:r>
+        <w:t xml:space="preserve">Laat zien hoe je getallen kunt delen met </w:t>
+      </w:r>
+      <w:proofErr w:type="spellStart"/>
+      <w:r>
+        <w:t>Matlab</w:t>
+      </w:r>
+      <w:proofErr w:type="spellEnd"/>
     </w:p>
     <w:p>
       <w:r>
@@ -3701,7 +4110,23 @@
           <w:i/>
           <w:color w:val="FF0000"/>
         </w:rPr>
-        <w:t xml:space="preserve">Je kunt het Matlab script genaamd </w:t>
+        <w:t xml:space="preserve">Je kunt het </w:t>
+      </w:r>
+      <w:proofErr w:type="spellStart"/>
+      <w:r>
+        <w:rPr>
+          <w:i/>
+          <w:color w:val="FF0000"/>
+        </w:rPr>
+        <w:t>Matlab</w:t>
+      </w:r>
+      <w:proofErr w:type="spellEnd"/>
+      <w:r>
+        <w:rPr>
+          <w:i/>
+          <w:color w:val="FF0000"/>
+        </w:rPr>
+        <w:t xml:space="preserve"> script genaamd </w:t>
       </w:r>
       <w:r>
         <w:rPr>
@@ -3770,8 +4195,21 @@
         </w:numPr>
       </w:pPr>
       <w:r>
-        <w:t>Leg een relatie met de Matlab workspace</w:t>
-      </w:r>
+        <w:t xml:space="preserve">Leg een relatie met de </w:t>
+      </w:r>
+      <w:proofErr w:type="spellStart"/>
+      <w:r>
+        <w:t>Matlab</w:t>
+      </w:r>
+      <w:proofErr w:type="spellEnd"/>
+      <w:r>
+        <w:t xml:space="preserve"> </w:t>
+      </w:r>
+      <w:proofErr w:type="spellStart"/>
+      <w:r>
+        <w:t>workspace</w:t>
+      </w:r>
+      <w:proofErr w:type="spellEnd"/>
     </w:p>
     <w:p>
       <w:pPr>
@@ -3782,8 +4220,13 @@
         </w:numPr>
       </w:pPr>
       <w:r>
-        <w:t>Behandel waarom het gebruik van een variabele handig is met Matlab</w:t>
-      </w:r>
+        <w:t xml:space="preserve">Behandel waarom het gebruik van een variabele handig is met </w:t>
+      </w:r>
+      <w:proofErr w:type="spellStart"/>
+      <w:r>
+        <w:t>Matlab</w:t>
+      </w:r>
+      <w:proofErr w:type="spellEnd"/>
     </w:p>
     <w:p>
       <w:pPr>
@@ -3818,7 +4261,15 @@
         </w:numPr>
       </w:pPr>
       <w:r>
-        <w:t>Leg uit dat een vector in Matlab een rij/kolom met getallen of waardes zijn</w:t>
+        <w:t xml:space="preserve">Leg uit dat een vector in </w:t>
+      </w:r>
+      <w:proofErr w:type="spellStart"/>
+      <w:r>
+        <w:t>Matlab</w:t>
+      </w:r>
+      <w:proofErr w:type="spellEnd"/>
+      <w:r>
+        <w:t xml:space="preserve"> een rij/kolom met getallen of waardes zijn</w:t>
       </w:r>
     </w:p>
     <w:p>
@@ -3867,7 +4318,21 @@
         <w:rPr>
           <w:color w:val="FF0000"/>
         </w:rPr>
-        <w:t xml:space="preserve">Er valt nog heel veel meer te laten zien. Echter is er niet de tijd om alles te laten zien. De student zal het merendeel van de Matlab omgeving zelf moeten ontdekken. </w:t>
+        <w:t xml:space="preserve">Er valt nog heel veel meer te laten zien. Echter is er niet de tijd om alles te laten zien. De student zal het merendeel van de </w:t>
+      </w:r>
+      <w:proofErr w:type="spellStart"/>
+      <w:r>
+        <w:rPr>
+          <w:color w:val="FF0000"/>
+        </w:rPr>
+        <w:t>Matlab</w:t>
+      </w:r>
+      <w:proofErr w:type="spellEnd"/>
+      <w:r>
+        <w:rPr>
+          <w:color w:val="FF0000"/>
+        </w:rPr>
+        <w:t xml:space="preserve"> omgeving zelf moeten ontdekken. </w:t>
       </w:r>
     </w:p>
     <w:p>
@@ -4021,7 +4486,23 @@
           <w:i/>
           <w:color w:val="FF0000"/>
         </w:rPr>
-        <w:t xml:space="preserve">Je kunt het Matlab script genaamd </w:t>
+        <w:t xml:space="preserve">Je kunt het </w:t>
+      </w:r>
+      <w:proofErr w:type="spellStart"/>
+      <w:r>
+        <w:rPr>
+          <w:i/>
+          <w:color w:val="FF0000"/>
+        </w:rPr>
+        <w:t>Matlab</w:t>
+      </w:r>
+      <w:proofErr w:type="spellEnd"/>
+      <w:r>
+        <w:rPr>
+          <w:i/>
+          <w:color w:val="FF0000"/>
+        </w:rPr>
+        <w:t xml:space="preserve"> script genaamd </w:t>
       </w:r>
       <w:r>
         <w:rPr>
@@ -4045,18 +4526,8 @@
           <w:i/>
           <w:color w:val="FF0000"/>
         </w:rPr>
-        <w:t>_1_</w:t>
-      </w:r>
-      <w:r>
-        <w:rPr>
-          <w:b/>
-          <w:i/>
-          <w:color w:val="FF0000"/>
-        </w:rPr>
-        <w:t>4</w:t>
-      </w:r>
-      <w:bookmarkStart w:id="25" w:name="_GoBack"/>
-      <w:bookmarkEnd w:id="25"/>
+        <w:t>_1_4</w:t>
+      </w:r>
       <w:r>
         <w:rPr>
           <w:b/>
@@ -4124,7 +4595,15 @@
         </w:numPr>
       </w:pPr>
       <w:r>
-        <w:t>Maak een matrix aan m.b.v. randn(3,3)</w:t>
+        <w:t xml:space="preserve">Maak een matrix aan m.b.v. </w:t>
+      </w:r>
+      <w:proofErr w:type="spellStart"/>
+      <w:r>
+        <w:t>randn</w:t>
+      </w:r>
+      <w:proofErr w:type="spellEnd"/>
+      <w:r>
+        <w:t>(3,3)</w:t>
       </w:r>
     </w:p>
     <w:p>
@@ -4136,7 +4615,15 @@
         </w:numPr>
       </w:pPr>
       <w:r>
-        <w:t>Leg uit dat Matlab komt met een hoop functionaliteit. Deze functionaliteit is ingepakt in iets wat we functies noemen. Volgende instructie gaan we zelf een functie maken. Nu volstaat het gebruiken van een functie.</w:t>
+        <w:t xml:space="preserve">Leg uit dat </w:t>
+      </w:r>
+      <w:proofErr w:type="spellStart"/>
+      <w:r>
+        <w:t>Matlab</w:t>
+      </w:r>
+      <w:proofErr w:type="spellEnd"/>
+      <w:r>
+        <w:t xml:space="preserve"> komt met een hoop functionaliteit. Deze functionaliteit is ingepakt in iets wat we functies noemen. Volgende instructie gaan we zelf een functie maken. Nu volstaat het gebruiken van een functie.</w:t>
       </w:r>
     </w:p>
     <w:p>
@@ -4148,7 +4635,18 @@
         </w:numPr>
       </w:pPr>
       <w:r>
-        <w:t>Gebruik de functie whos</w:t>
+        <w:t xml:space="preserve">Gebruik de functie </w:t>
+      </w:r>
+      <w:proofErr w:type="spellStart"/>
+      <w:r>
+        <w:t>length</w:t>
+      </w:r>
+      <w:proofErr w:type="spellEnd"/>
+      <w:r>
+        <w:t>()</w:t>
+      </w:r>
+      <w:r>
+        <w:t xml:space="preserve"> voor de lengte van een vector. </w:t>
       </w:r>
     </w:p>
     <w:p>
@@ -4160,31 +4658,35 @@
         </w:numPr>
       </w:pPr>
       <w:r>
-        <w:t>Gebruik de functie size()</w:t>
-      </w:r>
-    </w:p>
-    <w:p>
-      <w:pPr>
-        <w:pStyle w:val="Lijstalinea"/>
-        <w:numPr>
-          <w:ilvl w:val="0"/>
-          <w:numId w:val="16"/>
-        </w:numPr>
-      </w:pPr>
-      <w:r>
-        <w:t>Gebruik de functie length()</w:t>
-      </w:r>
-    </w:p>
-    <w:p>
-      <w:pPr>
-        <w:pStyle w:val="Lijstalinea"/>
-        <w:numPr>
-          <w:ilvl w:val="0"/>
-          <w:numId w:val="16"/>
-        </w:numPr>
-      </w:pPr>
-      <w:r>
-        <w:t>Laat de studenten clear all typen (nu worden alle variabelen weggehaald uit de Workspace)</w:t>
+        <w:t xml:space="preserve">Laat de studenten </w:t>
+      </w:r>
+      <w:proofErr w:type="spellStart"/>
+      <w:r>
+        <w:t>clear</w:t>
+      </w:r>
+      <w:proofErr w:type="spellEnd"/>
+      <w:r>
+        <w:t xml:space="preserve"> </w:t>
+      </w:r>
+      <w:r>
+        <w:t>variables</w:t>
+      </w:r>
+      <w:r>
+        <w:rPr>
+          <w:rStyle w:val="Voetnootmarkering"/>
+        </w:rPr>
+        <w:footnoteReference w:id="2"/>
+      </w:r>
+      <w:r>
+        <w:t xml:space="preserve"> typen (nu worden alle variabelen weggehaald uit de </w:t>
+      </w:r>
+      <w:proofErr w:type="spellStart"/>
+      <w:r>
+        <w:t>Workspace</w:t>
+      </w:r>
+      <w:proofErr w:type="spellEnd"/>
+      <w:r>
+        <w:t>)</w:t>
       </w:r>
     </w:p>
     <w:p>
@@ -4197,7 +4699,21 @@
         <w:rPr>
           <w:color w:val="FF0000"/>
         </w:rPr>
-        <w:t xml:space="preserve">Er valt nog heel veel meer te laten zien. Echter is er niet de tijd om alles te laten zien. De student zal het merendeel van de Matlab omgeving zelf moeten ontdekken. </w:t>
+        <w:t xml:space="preserve">Er valt nog heel veel meer te laten zien. Echter is er niet de tijd om alles te laten zien. De student zal het merendeel van de </w:t>
+      </w:r>
+      <w:proofErr w:type="spellStart"/>
+      <w:r>
+        <w:rPr>
+          <w:color w:val="FF0000"/>
+        </w:rPr>
+        <w:t>Matlab</w:t>
+      </w:r>
+      <w:proofErr w:type="spellEnd"/>
+      <w:r>
+        <w:rPr>
+          <w:color w:val="FF0000"/>
+        </w:rPr>
+        <w:t xml:space="preserve"> omgeving zelf moeten ontdekken. </w:t>
       </w:r>
     </w:p>
     <w:p>
@@ -4210,13 +4726,13 @@
       <w:pPr>
         <w:pStyle w:val="Kop2"/>
       </w:pPr>
-      <w:bookmarkStart w:id="26" w:name="_Toc475800519"/>
-      <w:bookmarkStart w:id="27" w:name="_Toc487554847"/>
+      <w:bookmarkStart w:id="25" w:name="_Toc475800519"/>
+      <w:bookmarkStart w:id="26" w:name="_Toc487554847"/>
       <w:r>
         <w:t>Tijdsduur van zelfstandig werken 10 minuten.</w:t>
       </w:r>
+      <w:bookmarkEnd w:id="25"/>
       <w:bookmarkEnd w:id="26"/>
-      <w:bookmarkEnd w:id="27"/>
     </w:p>
     <w:p>
       <w:pPr>
@@ -4233,7 +4749,13 @@
         <w:rPr>
           <w:i/>
         </w:rPr>
-        <w:t xml:space="preserve">getalllen </w:t>
+        <w:t>geta</w:t>
+      </w:r>
+      <w:r>
+        <w:rPr>
+          <w:i/>
+        </w:rPr>
+        <w:t xml:space="preserve">llen </w:t>
       </w:r>
       <w:r>
         <w:t>aan en vul deze met de getallen 2 tot en met 10.</w:t>
@@ -4248,7 +4770,15 @@
         </w:numPr>
       </w:pPr>
       <w:r>
-        <w:t>Maak een 3 bij 3 matrix aan m.b.v. randn()</w:t>
+        <w:t xml:space="preserve">Maak een 3 bij 3 matrix aan m.b.v. </w:t>
+      </w:r>
+      <w:proofErr w:type="spellStart"/>
+      <w:r>
+        <w:t>randn</w:t>
+      </w:r>
+      <w:proofErr w:type="spellEnd"/>
+      <w:r>
+        <w:t>()</w:t>
       </w:r>
     </w:p>
     <w:p>
@@ -4284,7 +4814,15 @@
         </w:numPr>
       </w:pPr>
       <w:r>
-        <w:t>Typ: size(BT)</w:t>
+        <w:t xml:space="preserve">Typ: </w:t>
+      </w:r>
+      <w:proofErr w:type="spellStart"/>
+      <w:r>
+        <w:t>size</w:t>
+      </w:r>
+      <w:proofErr w:type="spellEnd"/>
+      <w:r>
+        <w:t>(BT)</w:t>
       </w:r>
     </w:p>
     <w:p>
@@ -4296,7 +4834,15 @@
         </w:numPr>
       </w:pPr>
       <w:r>
-        <w:t>Typ: length(BT)</w:t>
+        <w:t xml:space="preserve">Typ: </w:t>
+      </w:r>
+      <w:proofErr w:type="spellStart"/>
+      <w:r>
+        <w:t>length</w:t>
+      </w:r>
+      <w:proofErr w:type="spellEnd"/>
+      <w:r>
+        <w:t>(BT)</w:t>
       </w:r>
     </w:p>
     <w:p>
@@ -4308,7 +4854,15 @@
         </w:numPr>
       </w:pPr>
       <w:r>
-        <w:t>Maak een 3 bij 5 matrix aan m.b.v. randn()</w:t>
+        <w:t xml:space="preserve">Maak een 3 bij 5 matrix aan m.b.v. </w:t>
+      </w:r>
+      <w:proofErr w:type="spellStart"/>
+      <w:r>
+        <w:t>randn</w:t>
+      </w:r>
+      <w:proofErr w:type="spellEnd"/>
+      <w:r>
+        <w:t>()</w:t>
       </w:r>
     </w:p>
     <w:p>
@@ -4320,7 +4874,15 @@
         </w:numPr>
       </w:pPr>
       <w:r>
-        <w:t>Typ: size(BT)</w:t>
+        <w:t xml:space="preserve">Typ: </w:t>
+      </w:r>
+      <w:proofErr w:type="spellStart"/>
+      <w:r>
+        <w:t>size</w:t>
+      </w:r>
+      <w:proofErr w:type="spellEnd"/>
+      <w:r>
+        <w:t>(BT)</w:t>
       </w:r>
     </w:p>
     <w:p>
@@ -4332,7 +4894,15 @@
         </w:numPr>
       </w:pPr>
       <w:r>
-        <w:t>Typ: length(BT)</w:t>
+        <w:t xml:space="preserve">Typ: </w:t>
+      </w:r>
+      <w:proofErr w:type="spellStart"/>
+      <w:r>
+        <w:t>length</w:t>
+      </w:r>
+      <w:proofErr w:type="spellEnd"/>
+      <w:r>
+        <w:t>(BT)</w:t>
       </w:r>
     </w:p>
     <w:p>
@@ -4376,11 +4946,19 @@
       <w:r>
         <w:t xml:space="preserve">Gebruik de functie </w:t>
       </w:r>
+      <w:proofErr w:type="spellStart"/>
       <w:r>
         <w:rPr>
           <w:i/>
         </w:rPr>
-        <w:t xml:space="preserve">fliplr() </w:t>
+        <w:t>fliplr</w:t>
+      </w:r>
+      <w:proofErr w:type="spellEnd"/>
+      <w:r>
+        <w:rPr>
+          <w:i/>
+        </w:rPr>
+        <w:t xml:space="preserve">() </w:t>
       </w:r>
       <w:r>
         <w:t>op deze vector</w:t>
@@ -4401,22 +4979,27 @@
       <w:pPr>
         <w:pStyle w:val="Kop1"/>
       </w:pPr>
-      <w:bookmarkStart w:id="28" w:name="_Toc487554848"/>
+      <w:bookmarkStart w:id="27" w:name="_Toc487554848"/>
       <w:r>
         <w:lastRenderedPageBreak/>
         <w:t>Afronding</w:t>
       </w:r>
+      <w:bookmarkEnd w:id="27"/>
+    </w:p>
+    <w:p>
+      <w:r>
+        <w:t xml:space="preserve">Rond de instructie af en leg uit </w:t>
+      </w:r>
+      <w:r>
+        <w:t xml:space="preserve">dat er nog een practicum is en </w:t>
+      </w:r>
+      <w:r>
+        <w:t>wat de weekopdra</w:t>
+      </w:r>
+      <w:bookmarkStart w:id="28" w:name="_GoBack"/>
       <w:bookmarkEnd w:id="28"/>
-    </w:p>
-    <w:p>
-      <w:r>
-        <w:t xml:space="preserve">Rond de instructie af en leg uit </w:t>
-      </w:r>
-      <w:r>
-        <w:t xml:space="preserve">dat er nog een practicum is en </w:t>
-      </w:r>
-      <w:r>
-        <w:t>wat de weekopdrachten zijn.</w:t>
+      <w:r>
+        <w:t>chten zijn.</w:t>
       </w:r>
     </w:p>
     <w:sectPr>
@@ -4494,6 +5077,7 @@
       </w:sdtPr>
       <w:sdtEndPr/>
       <w:sdtContent>
+        <w:proofErr w:type="spellStart"/>
         <w:r>
           <w:rPr>
             <w:color w:val="808080" w:themeColor="background1" w:themeShade="80"/>
@@ -4529,7 +5113,15 @@
             <w:color w:val="808080" w:themeColor="background1" w:themeShade="80"/>
             <w:sz w:val="18"/>
           </w:rPr>
-          <w:t>Matlab Wk1.1 INSTRUCTIE</w:t>
+          <w:t>Matlab</w:t>
+        </w:r>
+        <w:proofErr w:type="spellEnd"/>
+        <w:r>
+          <w:rPr>
+            <w:color w:val="808080" w:themeColor="background1" w:themeShade="80"/>
+            <w:sz w:val="18"/>
+          </w:rPr>
+          <w:t xml:space="preserve"> Wk1.1 INSTRUCTIE</w:t>
         </w:r>
       </w:sdtContent>
     </w:sdt>
@@ -4562,8 +5154,33 @@
             <w:color w:val="808080" w:themeColor="background1" w:themeShade="80"/>
             <w:sz w:val="18"/>
           </w:rPr>
-          <w:t>Door Mark Schrauwen en Alistair Vardy</w:t>
+          <w:t xml:space="preserve">Door Mark </w:t>
         </w:r>
+        <w:proofErr w:type="spellStart"/>
+        <w:r>
+          <w:rPr>
+            <w:color w:val="808080" w:themeColor="background1" w:themeShade="80"/>
+            <w:sz w:val="18"/>
+          </w:rPr>
+          <w:t>Schrauwen</w:t>
+        </w:r>
+        <w:proofErr w:type="spellEnd"/>
+        <w:r>
+          <w:rPr>
+            <w:color w:val="808080" w:themeColor="background1" w:themeShade="80"/>
+            <w:sz w:val="18"/>
+          </w:rPr>
+          <w:t xml:space="preserve"> en Alistair </w:t>
+        </w:r>
+        <w:proofErr w:type="spellStart"/>
+        <w:r>
+          <w:rPr>
+            <w:color w:val="808080" w:themeColor="background1" w:themeShade="80"/>
+            <w:sz w:val="18"/>
+          </w:rPr>
+          <w:t>Vardy</w:t>
+        </w:r>
+        <w:proofErr w:type="spellEnd"/>
       </w:sdtContent>
     </w:sdt>
     <w:r>
@@ -4600,7 +5217,7 @@
         <w:color w:val="808080" w:themeColor="background1" w:themeShade="80"/>
         <w:sz w:val="18"/>
       </w:rPr>
-      <w:t>6</w:t>
+      <w:t>9</w:t>
     </w:r>
     <w:r>
       <w:rPr>
@@ -4653,6 +5270,46 @@
       </w:r>
       <w:r>
         <w:t xml:space="preserve"> En heeft een bijbehorende READER</w:t>
+      </w:r>
+    </w:p>
+  </w:footnote>
+  <w:footnote w:id="2">
+    <w:p>
+      <w:pPr>
+        <w:pStyle w:val="Voetnoottekst"/>
+      </w:pPr>
+      <w:r>
+        <w:rPr>
+          <w:rStyle w:val="Voetnootmarkering"/>
+        </w:rPr>
+        <w:footnoteRef/>
+      </w:r>
+      <w:r>
+        <w:t xml:space="preserve"> Niet </w:t>
+      </w:r>
+      <w:proofErr w:type="spellStart"/>
+      <w:r>
+        <w:t>clear</w:t>
+      </w:r>
+      <w:proofErr w:type="spellEnd"/>
+      <w:r>
+        <w:t xml:space="preserve"> </w:t>
+      </w:r>
+      <w:proofErr w:type="spellStart"/>
+      <w:r>
+        <w:t>all</w:t>
+      </w:r>
+      <w:proofErr w:type="spellEnd"/>
+      <w:r>
+        <w:t xml:space="preserve">. Deze uitdrukking wordt door </w:t>
+      </w:r>
+      <w:proofErr w:type="spellStart"/>
+      <w:r>
+        <w:t>Matlab</w:t>
+      </w:r>
+      <w:proofErr w:type="spellEnd"/>
+      <w:r>
+        <w:t xml:space="preserve"> afgeraden en kan bovendien allerlei vervelende consequenties hebben (o.a. in het gebruik van globale variabelen en functies).</w:t>
       </w:r>
     </w:p>
   </w:footnote>
@@ -8164,6 +8821,7 @@
     <w:rsid w:val="001B5A61"/>
     <w:rsid w:val="00307CC3"/>
     <w:rsid w:val="004E3490"/>
+    <w:rsid w:val="00676C4F"/>
     <w:rsid w:val="00805E05"/>
     <w:rsid w:val="008F11DC"/>
     <w:rsid w:val="009D7D6E"/>
@@ -8950,7 +9608,7 @@
 </file>
 
 <file path=customXml/itemProps1.xml><?xml version="1.0" encoding="utf-8"?>
-<ds:datastoreItem xmlns:ds="http://schemas.openxmlformats.org/officeDocument/2006/customXml" ds:itemID="{A4DF2FCF-C9E7-49D4-BB5D-8A1A1FA0FD8D}">
+<ds:datastoreItem xmlns:ds="http://schemas.openxmlformats.org/officeDocument/2006/customXml" ds:itemID="{2980197C-68AE-4F16-B9C1-E5CE635461A3}">
   <ds:schemaRefs>
     <ds:schemaRef ds:uri="http://schemas.openxmlformats.org/officeDocument/2006/bibliography"/>
   </ds:schemaRefs>

</xml_diff>

<commit_message>
udpates van Bart en mijzelf + livescripts.
</commit_message>
<xml_diff>
--- a/LESWEEK1/Reader_Biostatica_Matlab_Wk1_1_INSTRUCTIE.docx
+++ b/LESWEEK1/Reader_Biostatica_Matlab_Wk1_1_INSTRUCTIE.docx
@@ -444,24 +444,6 @@
                                             <w:t>Schrauwen</w:t>
                                           </w:r>
                                           <w:proofErr w:type="spellEnd"/>
-                                          <w:r>
-                                            <w:rPr>
-                                              <w:color w:val="ED7D31" w:themeColor="accent2"/>
-                                              <w:sz w:val="26"/>
-                                              <w:szCs w:val="26"/>
-                                            </w:rPr>
-                                            <w:t xml:space="preserve"> en Alistair </w:t>
-                                          </w:r>
-                                          <w:proofErr w:type="spellStart"/>
-                                          <w:r>
-                                            <w:rPr>
-                                              <w:color w:val="ED7D31" w:themeColor="accent2"/>
-                                              <w:sz w:val="26"/>
-                                              <w:szCs w:val="26"/>
-                                            </w:rPr>
-                                            <w:t>Vardy</w:t>
-                                          </w:r>
-                                          <w:proofErr w:type="spellEnd"/>
                                         </w:p>
                                       </w:sdtContent>
                                     </w:sdt>
@@ -569,7 +551,6 @@
                                         </w:sdtPr>
                                         <w:sdtEndPr/>
                                         <w:sdtContent>
-                                          <w:proofErr w:type="spellStart"/>
                                           <w:r>
                                             <w:rPr>
                                               <w:color w:val="ED7D31" w:themeColor="accent2"/>
@@ -578,7 +559,6 @@
                                             </w:rPr>
                                             <w:t>Matlab</w:t>
                                           </w:r>
-                                          <w:proofErr w:type="spellEnd"/>
                                           <w:r>
                                             <w:rPr>
                                               <w:color w:val="ED7D31" w:themeColor="accent2"/>
@@ -1002,24 +982,6 @@
                                       <w:t>Schrauwen</w:t>
                                     </w:r>
                                     <w:proofErr w:type="spellEnd"/>
-                                    <w:r>
-                                      <w:rPr>
-                                        <w:color w:val="ED7D31" w:themeColor="accent2"/>
-                                        <w:sz w:val="26"/>
-                                        <w:szCs w:val="26"/>
-                                      </w:rPr>
-                                      <w:t xml:space="preserve"> en Alistair </w:t>
-                                    </w:r>
-                                    <w:proofErr w:type="spellStart"/>
-                                    <w:r>
-                                      <w:rPr>
-                                        <w:color w:val="ED7D31" w:themeColor="accent2"/>
-                                        <w:sz w:val="26"/>
-                                        <w:szCs w:val="26"/>
-                                      </w:rPr>
-                                      <w:t>Vardy</w:t>
-                                    </w:r>
-                                    <w:proofErr w:type="spellEnd"/>
                                   </w:p>
                                 </w:sdtContent>
                               </w:sdt>
@@ -1127,7 +1089,6 @@
                                   </w:sdtPr>
                                   <w:sdtEndPr/>
                                   <w:sdtContent>
-                                    <w:proofErr w:type="spellStart"/>
                                     <w:r>
                                       <w:rPr>
                                         <w:color w:val="ED7D31" w:themeColor="accent2"/>
@@ -1136,7 +1097,6 @@
                                       </w:rPr>
                                       <w:t>Matlab</w:t>
                                     </w:r>
-                                    <w:proofErr w:type="spellEnd"/>
                                     <w:r>
                                       <w:rPr>
                                         <w:color w:val="ED7D31" w:themeColor="accent2"/>
@@ -1242,7 +1202,7 @@
             </w:rPr>
             <w:fldChar w:fldCharType="separate"/>
           </w:r>
-          <w:hyperlink w:anchor="_Toc487554834" w:history="1">
+          <w:hyperlink w:anchor="_Toc495393205" w:history="1">
             <w:r>
               <w:rPr>
                 <w:rStyle w:val="Hyperlink"/>
@@ -1269,7 +1229,7 @@
                 <w:noProof/>
                 <w:webHidden/>
               </w:rPr>
-              <w:instrText xml:space="preserve"> PAGEREF _Toc487554834 \h </w:instrText>
+              <w:instrText xml:space="preserve"> PAGEREF _Toc495393205 \h </w:instrText>
             </w:r>
             <w:r>
               <w:rPr>
@@ -1310,7 +1270,7 @@
               <w:lang w:eastAsia="nl-NL"/>
             </w:rPr>
           </w:pPr>
-          <w:hyperlink w:anchor="_Toc487554835" w:history="1">
+          <w:hyperlink w:anchor="_Toc495393206" w:history="1">
             <w:r>
               <w:rPr>
                 <w:rStyle w:val="Hyperlink"/>
@@ -1353,7 +1313,7 @@
                 <w:noProof/>
                 <w:webHidden/>
               </w:rPr>
-              <w:instrText xml:space="preserve"> PAGEREF _Toc487554835 \h </w:instrText>
+              <w:instrText xml:space="preserve"> PAGEREF _Toc495393206 \h </w:instrText>
             </w:r>
             <w:r>
               <w:rPr>
@@ -1394,7 +1354,7 @@
               <w:lang w:eastAsia="nl-NL"/>
             </w:rPr>
           </w:pPr>
-          <w:hyperlink w:anchor="_Toc487554836" w:history="1">
+          <w:hyperlink w:anchor="_Toc495393207" w:history="1">
             <w:r>
               <w:rPr>
                 <w:rStyle w:val="Hyperlink"/>
@@ -1437,7 +1397,7 @@
                 <w:noProof/>
                 <w:webHidden/>
               </w:rPr>
-              <w:instrText xml:space="preserve"> PAGEREF _Toc487554836 \h </w:instrText>
+              <w:instrText xml:space="preserve"> PAGEREF _Toc495393207 \h </w:instrText>
             </w:r>
             <w:r>
               <w:rPr>
@@ -1478,7 +1438,7 @@
               <w:lang w:eastAsia="nl-NL"/>
             </w:rPr>
           </w:pPr>
-          <w:hyperlink w:anchor="_Toc487554837" w:history="1">
+          <w:hyperlink w:anchor="_Toc495393208" w:history="1">
             <w:r>
               <w:rPr>
                 <w:rStyle w:val="Hyperlink"/>
@@ -1521,7 +1481,7 @@
                 <w:noProof/>
                 <w:webHidden/>
               </w:rPr>
-              <w:instrText xml:space="preserve"> PAGEREF _Toc487554837 \h </w:instrText>
+              <w:instrText xml:space="preserve"> PAGEREF _Toc495393208 \h </w:instrText>
             </w:r>
             <w:r>
               <w:rPr>
@@ -1562,7 +1522,7 @@
               <w:lang w:eastAsia="nl-NL"/>
             </w:rPr>
           </w:pPr>
-          <w:hyperlink w:anchor="_Toc487554838" w:history="1">
+          <w:hyperlink w:anchor="_Toc495393209" w:history="1">
             <w:r>
               <w:rPr>
                 <w:rStyle w:val="Hyperlink"/>
@@ -1605,7 +1565,7 @@
                 <w:noProof/>
                 <w:webHidden/>
               </w:rPr>
-              <w:instrText xml:space="preserve"> PAGEREF _Toc487554838 \h </w:instrText>
+              <w:instrText xml:space="preserve"> PAGEREF _Toc495393209 \h </w:instrText>
             </w:r>
             <w:r>
               <w:rPr>
@@ -1625,7 +1585,7 @@
                 <w:noProof/>
                 <w:webHidden/>
               </w:rPr>
-              <w:t>4</w:t>
+              <w:t>5</w:t>
             </w:r>
             <w:r>
               <w:rPr>
@@ -1646,7 +1606,7 @@
               <w:lang w:eastAsia="nl-NL"/>
             </w:rPr>
           </w:pPr>
-          <w:hyperlink w:anchor="_Toc487554839" w:history="1">
+          <w:hyperlink w:anchor="_Toc495393210" w:history="1">
             <w:r>
               <w:rPr>
                 <w:rStyle w:val="Hyperlink"/>
@@ -1689,7 +1649,7 @@
                 <w:noProof/>
                 <w:webHidden/>
               </w:rPr>
-              <w:instrText xml:space="preserve"> PAGEREF _Toc487554839 \h </w:instrText>
+              <w:instrText xml:space="preserve"> PAGEREF _Toc495393210 \h </w:instrText>
             </w:r>
             <w:r>
               <w:rPr>
@@ -1709,7 +1669,7 @@
                 <w:noProof/>
                 <w:webHidden/>
               </w:rPr>
-              <w:t>4</w:t>
+              <w:t>5</w:t>
             </w:r>
             <w:r>
               <w:rPr>
@@ -1730,7 +1690,7 @@
               <w:lang w:eastAsia="nl-NL"/>
             </w:rPr>
           </w:pPr>
-          <w:hyperlink w:anchor="_Toc487554840" w:history="1">
+          <w:hyperlink w:anchor="_Toc495393211" w:history="1">
             <w:r>
               <w:rPr>
                 <w:rStyle w:val="Hyperlink"/>
@@ -1773,7 +1733,7 @@
                 <w:noProof/>
                 <w:webHidden/>
               </w:rPr>
-              <w:instrText xml:space="preserve"> PAGEREF _Toc487554840 \h </w:instrText>
+              <w:instrText xml:space="preserve"> PAGEREF _Toc495393211 \h </w:instrText>
             </w:r>
             <w:r>
               <w:rPr>
@@ -1793,7 +1753,7 @@
                 <w:noProof/>
                 <w:webHidden/>
               </w:rPr>
-              <w:t>5</w:t>
+              <w:t>6</w:t>
             </w:r>
             <w:r>
               <w:rPr>
@@ -1814,7 +1774,7 @@
               <w:lang w:eastAsia="nl-NL"/>
             </w:rPr>
           </w:pPr>
-          <w:hyperlink w:anchor="_Toc487554841" w:history="1">
+          <w:hyperlink w:anchor="_Toc495393212" w:history="1">
             <w:r>
               <w:rPr>
                 <w:rStyle w:val="Hyperlink"/>
@@ -1857,7 +1817,7 @@
                 <w:noProof/>
                 <w:webHidden/>
               </w:rPr>
-              <w:instrText xml:space="preserve"> PAGEREF _Toc487554841 \h </w:instrText>
+              <w:instrText xml:space="preserve"> PAGEREF _Toc495393212 \h </w:instrText>
             </w:r>
             <w:r>
               <w:rPr>
@@ -1877,7 +1837,7 @@
                 <w:noProof/>
                 <w:webHidden/>
               </w:rPr>
-              <w:t>5</w:t>
+              <w:t>7</w:t>
             </w:r>
             <w:r>
               <w:rPr>
@@ -1898,7 +1858,7 @@
               <w:lang w:eastAsia="nl-NL"/>
             </w:rPr>
           </w:pPr>
-          <w:hyperlink w:anchor="_Toc487554842" w:history="1">
+          <w:hyperlink w:anchor="_Toc495393213" w:history="1">
             <w:r>
               <w:rPr>
                 <w:rStyle w:val="Hyperlink"/>
@@ -1941,7 +1901,7 @@
                 <w:noProof/>
                 <w:webHidden/>
               </w:rPr>
-              <w:instrText xml:space="preserve"> PAGEREF _Toc487554842 \h </w:instrText>
+              <w:instrText xml:space="preserve"> PAGEREF _Toc495393213 \h </w:instrText>
             </w:r>
             <w:r>
               <w:rPr>
@@ -1961,7 +1921,7 @@
                 <w:noProof/>
                 <w:webHidden/>
               </w:rPr>
-              <w:t>6</w:t>
+              <w:t>7</w:t>
             </w:r>
             <w:r>
               <w:rPr>
@@ -1982,7 +1942,7 @@
               <w:lang w:eastAsia="nl-NL"/>
             </w:rPr>
           </w:pPr>
-          <w:hyperlink w:anchor="_Toc487554843" w:history="1">
+          <w:hyperlink w:anchor="_Toc495393214" w:history="1">
             <w:r>
               <w:rPr>
                 <w:rStyle w:val="Hyperlink"/>
@@ -2025,7 +1985,7 @@
                 <w:noProof/>
                 <w:webHidden/>
               </w:rPr>
-              <w:instrText xml:space="preserve"> PAGEREF _Toc487554843 \h </w:instrText>
+              <w:instrText xml:space="preserve"> PAGEREF _Toc495393214 \h </w:instrText>
             </w:r>
             <w:r>
               <w:rPr>
@@ -2045,7 +2005,7 @@
                 <w:noProof/>
                 <w:webHidden/>
               </w:rPr>
-              <w:t>6</w:t>
+              <w:t>7</w:t>
             </w:r>
             <w:r>
               <w:rPr>
@@ -2066,7 +2026,7 @@
               <w:lang w:eastAsia="nl-NL"/>
             </w:rPr>
           </w:pPr>
-          <w:hyperlink w:anchor="_Toc487554844" w:history="1">
+          <w:hyperlink w:anchor="_Toc495393215" w:history="1">
             <w:r>
               <w:rPr>
                 <w:rStyle w:val="Hyperlink"/>
@@ -2109,7 +2069,7 @@
                 <w:noProof/>
                 <w:webHidden/>
               </w:rPr>
-              <w:instrText xml:space="preserve"> PAGEREF _Toc487554844 \h </w:instrText>
+              <w:instrText xml:space="preserve"> PAGEREF _Toc495393215 \h </w:instrText>
             </w:r>
             <w:r>
               <w:rPr>
@@ -2129,7 +2089,7 @@
                 <w:noProof/>
                 <w:webHidden/>
               </w:rPr>
-              <w:t>7</w:t>
+              <w:t>8</w:t>
             </w:r>
             <w:r>
               <w:rPr>
@@ -2150,7 +2110,7 @@
               <w:lang w:eastAsia="nl-NL"/>
             </w:rPr>
           </w:pPr>
-          <w:hyperlink w:anchor="_Toc487554845" w:history="1">
+          <w:hyperlink w:anchor="_Toc495393216" w:history="1">
             <w:r>
               <w:rPr>
                 <w:rStyle w:val="Hyperlink"/>
@@ -2193,7 +2153,7 @@
                 <w:noProof/>
                 <w:webHidden/>
               </w:rPr>
-              <w:instrText xml:space="preserve"> PAGEREF _Toc487554845 \h </w:instrText>
+              <w:instrText xml:space="preserve"> PAGEREF _Toc495393216 \h </w:instrText>
             </w:r>
             <w:r>
               <w:rPr>
@@ -2213,7 +2173,7 @@
                 <w:noProof/>
                 <w:webHidden/>
               </w:rPr>
-              <w:t>7</w:t>
+              <w:t>8</w:t>
             </w:r>
             <w:r>
               <w:rPr>
@@ -2234,7 +2194,7 @@
               <w:lang w:eastAsia="nl-NL"/>
             </w:rPr>
           </w:pPr>
-          <w:hyperlink w:anchor="_Toc487554846" w:history="1">
+          <w:hyperlink w:anchor="_Toc495393217" w:history="1">
             <w:r>
               <w:rPr>
                 <w:rStyle w:val="Hyperlink"/>
@@ -2277,7 +2237,7 @@
                 <w:noProof/>
                 <w:webHidden/>
               </w:rPr>
-              <w:instrText xml:space="preserve"> PAGEREF _Toc487554846 \h </w:instrText>
+              <w:instrText xml:space="preserve"> PAGEREF _Toc495393217 \h </w:instrText>
             </w:r>
             <w:r>
               <w:rPr>
@@ -2297,7 +2257,7 @@
                 <w:noProof/>
                 <w:webHidden/>
               </w:rPr>
-              <w:t>8</w:t>
+              <w:t>9</w:t>
             </w:r>
             <w:r>
               <w:rPr>
@@ -2318,7 +2278,7 @@
               <w:lang w:eastAsia="nl-NL"/>
             </w:rPr>
           </w:pPr>
-          <w:hyperlink w:anchor="_Toc487554847" w:history="1">
+          <w:hyperlink w:anchor="_Toc495393218" w:history="1">
             <w:r>
               <w:rPr>
                 <w:rStyle w:val="Hyperlink"/>
@@ -2361,7 +2321,7 @@
                 <w:noProof/>
                 <w:webHidden/>
               </w:rPr>
-              <w:instrText xml:space="preserve"> PAGEREF _Toc487554847 \h </w:instrText>
+              <w:instrText xml:space="preserve"> PAGEREF _Toc495393218 \h </w:instrText>
             </w:r>
             <w:r>
               <w:rPr>
@@ -2381,7 +2341,7 @@
                 <w:noProof/>
                 <w:webHidden/>
               </w:rPr>
-              <w:t>8</w:t>
+              <w:t>9</w:t>
             </w:r>
             <w:r>
               <w:rPr>
@@ -2402,7 +2362,7 @@
               <w:lang w:eastAsia="nl-NL"/>
             </w:rPr>
           </w:pPr>
-          <w:hyperlink w:anchor="_Toc487554848" w:history="1">
+          <w:hyperlink w:anchor="_Toc495393219" w:history="1">
             <w:r>
               <w:rPr>
                 <w:rStyle w:val="Hyperlink"/>
@@ -2445,7 +2405,7 @@
                 <w:noProof/>
                 <w:webHidden/>
               </w:rPr>
-              <w:instrText xml:space="preserve"> PAGEREF _Toc487554848 \h </w:instrText>
+              <w:instrText xml:space="preserve"> PAGEREF _Toc495393219 \h </w:instrText>
             </w:r>
             <w:r>
               <w:rPr>
@@ -2465,7 +2425,7 @@
                 <w:noProof/>
                 <w:webHidden/>
               </w:rPr>
-              <w:t>9</w:t>
+              <w:t>10</w:t>
             </w:r>
             <w:r>
               <w:rPr>
@@ -2516,7 +2476,7 @@
         </w:numPr>
         <w:ind w:left="432" w:hanging="432"/>
       </w:pPr>
-      <w:bookmarkStart w:id="0" w:name="_Toc487554834"/>
+      <w:bookmarkStart w:id="0" w:name="_Toc495393205"/>
       <w:r>
         <w:lastRenderedPageBreak/>
         <w:t>Versiebeheer</w:t>
@@ -2655,6 +2615,53 @@
           <w:p>
             <w:r>
               <w:t>Kleine verbeteringen n.a.v. commentaar Bart van Trigt.</w:t>
+            </w:r>
+          </w:p>
+        </w:tc>
+        <w:tc>
+          <w:tcPr>
+            <w:tcW w:w="1837" w:type="dxa"/>
+          </w:tcPr>
+          <w:p>
+            <w:r>
+              <w:t xml:space="preserve">Mark </w:t>
+            </w:r>
+            <w:proofErr w:type="spellStart"/>
+            <w:r>
+              <w:t>Schrauwen</w:t>
+            </w:r>
+            <w:proofErr w:type="spellEnd"/>
+          </w:p>
+        </w:tc>
+      </w:tr>
+      <w:tr>
+        <w:tc>
+          <w:tcPr>
+            <w:tcW w:w="773" w:type="dxa"/>
+          </w:tcPr>
+          <w:p>
+            <w:r>
+              <w:t>0.2</w:t>
+            </w:r>
+          </w:p>
+        </w:tc>
+        <w:tc>
+          <w:tcPr>
+            <w:tcW w:w="1349" w:type="dxa"/>
+          </w:tcPr>
+          <w:p>
+            <w:r>
+              <w:t>10-10-2017</w:t>
+            </w:r>
+          </w:p>
+        </w:tc>
+        <w:tc>
+          <w:tcPr>
+            <w:tcW w:w="5103" w:type="dxa"/>
+          </w:tcPr>
+          <w:p>
+            <w:r>
+              <w:t>Aanvullingen en verbeteringen.</w:t>
             </w:r>
           </w:p>
         </w:tc>
@@ -2715,7 +2722,7 @@
         <w:lastRenderedPageBreak/>
         <w:t xml:space="preserve"> </w:t>
       </w:r>
-      <w:bookmarkStart w:id="2" w:name="_Toc487554835"/>
+      <w:bookmarkStart w:id="2" w:name="_Toc495393206"/>
       <w:r>
         <w:t>Inleiding</w:t>
       </w:r>
@@ -2741,46 +2748,38 @@
       </w:r>
       <w:proofErr w:type="spellEnd"/>
       <w:r>
-        <w:t xml:space="preserve"> </w:t>
+        <w:t xml:space="preserve"> Matlab.</w:t>
+      </w:r>
+    </w:p>
+    <w:p>
+      <w:r>
+        <w:t xml:space="preserve">Heb je n.a.v. het lezen van dit document nog vragen of opmerkingen geef die dan door aan Mark </w:t>
       </w:r>
       <w:proofErr w:type="spellStart"/>
       <w:r>
-        <w:t>Matlab</w:t>
+        <w:t>Schrauwen</w:t>
       </w:r>
       <w:proofErr w:type="spellEnd"/>
       <w:r>
+        <w:t xml:space="preserve"> (mjschrau@hhs.nl).</w:t>
+      </w:r>
+    </w:p>
+    <w:p>
+      <w:r>
+        <w:t xml:space="preserve">Als het goed is, zijn er ook notulen beschikbaar gesteld die laten zien hoe het ontwerp van dit vak tot stand is gekomen. Deze informatie kan nuttig zijn om zonder initiële kennis van dit vak een beter overzicht te </w:t>
+      </w:r>
+      <w:r>
+        <w:t>verkrijgen</w:t>
+      </w:r>
+      <w:r>
         <w:t>.</w:t>
       </w:r>
     </w:p>
     <w:p>
-      <w:r>
-        <w:t xml:space="preserve">Heb je n.a.v. het lezen van dit document nog vragen of opmerkingen geef die dan door aan Mark </w:t>
-      </w:r>
-      <w:proofErr w:type="spellStart"/>
-      <w:r>
-        <w:t>Schrauwen</w:t>
-      </w:r>
-      <w:proofErr w:type="spellEnd"/>
-      <w:r>
-        <w:t xml:space="preserve"> (mjschrau@hhs.nl).</w:t>
-      </w:r>
-    </w:p>
-    <w:p>
-      <w:r>
-        <w:t xml:space="preserve">Als het goed is, zijn er ook notulen beschikbaar gesteld die laten zien hoe het ontwerp van dit vak tot stand is gekomen. Deze informatie kan nuttig zijn om zonder initiële kennis van dit vak een beter overzicht te </w:t>
-      </w:r>
-      <w:r>
-        <w:t>verkrijgen</w:t>
-      </w:r>
-      <w:r>
-        <w:t>.</w:t>
-      </w:r>
-    </w:p>
-    <w:p>
       <w:pPr>
         <w:pStyle w:val="Kop2"/>
       </w:pPr>
-      <w:bookmarkStart w:id="3" w:name="_Toc487554836"/>
+      <w:bookmarkStart w:id="3" w:name="_Toc495393207"/>
       <w:r>
         <w:t>Opbouw cursus</w:t>
       </w:r>
@@ -2810,26 +2809,10 @@
         <w:t>-</w:t>
       </w:r>
       <w:r>
-        <w:t xml:space="preserve"> elementen van </w:t>
-      </w:r>
-      <w:proofErr w:type="spellStart"/>
-      <w:r>
-        <w:t>Matlab</w:t>
-      </w:r>
-      <w:proofErr w:type="spellEnd"/>
-      <w:r>
-        <w:t xml:space="preserve">. </w:t>
-      </w:r>
-      <w:r>
-        <w:t xml:space="preserve">In 4 lesweken worden in 8 practica (werken op zaal) een basis </w:t>
-      </w:r>
-      <w:proofErr w:type="spellStart"/>
-      <w:r>
-        <w:t>Matlab</w:t>
-      </w:r>
-      <w:proofErr w:type="spellEnd"/>
-      <w:r>
-        <w:t xml:space="preserve"> verzorgt. Er zijn geen colleges. </w:t>
+        <w:t xml:space="preserve"> elementen van Matlab. </w:t>
+      </w:r>
+      <w:r>
+        <w:t xml:space="preserve">In 4 lesweken worden in 8 practica (werken op zaal) een basis Matlab verzorgt. Er zijn geen colleges. </w:t>
       </w:r>
       <w:r>
         <w:t>De</w:t>
@@ -2846,15 +2829,7 @@
     </w:p>
     <w:p>
       <w:r>
-        <w:t xml:space="preserve">De opzet is zo dat na het succesvol afronden van deze cursus (in lesweek 5, blok 2 van de propedeuse) de student klaar is voor meer </w:t>
-      </w:r>
-      <w:proofErr w:type="spellStart"/>
-      <w:r>
-        <w:t>Matlab</w:t>
-      </w:r>
-      <w:proofErr w:type="spellEnd"/>
-      <w:r>
-        <w:t xml:space="preserve"> diepgang. </w:t>
+        <w:t xml:space="preserve">De opzet is zo dat na het succesvol afronden van deze cursus (in lesweek 5, blok 2 van de propedeuse) de student klaar is voor meer Matlab diepgang. </w:t>
       </w:r>
       <w:r>
         <w:t xml:space="preserve">Deze diepgang komt in </w:t>
@@ -2869,15 +2844,7 @@
         <w:t>die vakken hebben</w:t>
       </w:r>
       <w:r>
-        <w:t xml:space="preserve"> niet noodzakelijk een titel waarin het woord </w:t>
-      </w:r>
-      <w:proofErr w:type="spellStart"/>
-      <w:r>
-        <w:t>Matlab</w:t>
-      </w:r>
-      <w:proofErr w:type="spellEnd"/>
-      <w:r>
-        <w:t xml:space="preserve"> is verwerkt.</w:t>
+        <w:t xml:space="preserve"> niet noodzakelijk een titel waarin het woord Matlab is verwerkt.</w:t>
       </w:r>
       <w:r>
         <w:t xml:space="preserve"> Een overzicht van deze vakken moet nog worden toegevoegd aan dit document.</w:t>
@@ -2900,15 +2867,7 @@
         <w:t>Want wat</w:t>
       </w:r>
       <w:r>
-        <w:t xml:space="preserve"> voor één docent belangrijk is m.b.t. </w:t>
-      </w:r>
-      <w:proofErr w:type="spellStart"/>
-      <w:r>
-        <w:t>Matlab</w:t>
-      </w:r>
-      <w:proofErr w:type="spellEnd"/>
-      <w:r>
-        <w:t xml:space="preserve"> niet belangrijk hoeft te zijn voor een andere docent</w:t>
+        <w:t xml:space="preserve"> voor één docent belangrijk is m.b.t. Matlab niet belangrijk hoeft te zijn voor een andere docent</w:t>
       </w:r>
       <w:r>
         <w:t>. Wij, Mark en Alistair, hebben getracht</w:t>
@@ -2958,15 +2917,7 @@
       </w:r>
       <w:proofErr w:type="spellEnd"/>
       <w:r>
-        <w:t xml:space="preserve"> opdrachten die elke student in staat stelt oefeningen in een online </w:t>
-      </w:r>
-      <w:proofErr w:type="spellStart"/>
-      <w:r>
-        <w:t>Matlab</w:t>
-      </w:r>
-      <w:proofErr w:type="spellEnd"/>
-      <w:r>
-        <w:t xml:space="preserve"> omgeving te maken</w:t>
+        <w:t xml:space="preserve"> opdrachten die elke student in staat stelt oefeningen in een online Matlab omgeving te maken</w:t>
       </w:r>
     </w:p>
     <w:p>
@@ -3042,11 +2993,6 @@
     </w:p>
     <w:p>
       <w:r>
-        <w:t>Op het moment van schrijven (23-06-17) zijn alleen de readers aanwezig en de meeste opdrachten moeten nog worden verzonnen.</w:t>
-      </w:r>
-    </w:p>
-    <w:p>
-      <w:r>
         <w:br w:type="page"/>
       </w:r>
     </w:p>
@@ -3054,7 +3000,7 @@
       <w:pPr>
         <w:pStyle w:val="Kop2"/>
       </w:pPr>
-      <w:bookmarkStart w:id="4" w:name="_Toc487554837"/>
+      <w:bookmarkStart w:id="4" w:name="_Toc495393208"/>
       <w:r>
         <w:lastRenderedPageBreak/>
         <w:t>Bedoeling van dit document</w:t>
@@ -3135,6 +3081,21 @@
         <w:t xml:space="preserve"> Omdat niet iedere docent tijd en zin heeft om zelf instructie materiaal te verzinnen en te bedenken willen wij een standaard verzameling van instructie materiaal geven. Deze set bestaat uit een aantal stappen voor tijdens een practicum met de bijbehorende bestanden. In het kort, alles wat iemand nodig heeft om een practicum te kunnen verzorgen.</w:t>
       </w:r>
     </w:p>
+    <w:p/>
+    <w:p>
+      <w:pPr>
+        <w:pStyle w:val="Kop3"/>
+      </w:pPr>
+      <w:r>
+        <w:t xml:space="preserve">Punten verdeling </w:t>
+      </w:r>
+    </w:p>
+    <w:p>
+      <w:r>
+        <w:t>Op Blackboard staat een overzicht van dit vak.</w:t>
+      </w:r>
+    </w:p>
+    <w:p/>
     <w:p>
       <w:r>
         <w:t xml:space="preserve">Dit document probeert een algemene structuur aan te bieden die de </w:t>
@@ -3155,24 +3116,37 @@
         <w:t xml:space="preserve"> </w:t>
       </w:r>
       <w:r>
+        <w:rPr>
+          <w:i/>
+        </w:rPr>
         <w:t>kan</w:t>
       </w:r>
       <w:r>
-        <w:t xml:space="preserve"> doorlopen en verder naar eigen inzicht kan uitvoeren.</w:t>
+        <w:t xml:space="preserve"> doorlopen en </w:t>
+      </w:r>
+      <w:r>
+        <w:rPr>
+          <w:i/>
+        </w:rPr>
+        <w:t>verder naar eigen inzicht kan uitvoeren</w:t>
+      </w:r>
+      <w:r>
+        <w:t>.</w:t>
       </w:r>
       <w:r>
         <w:t xml:space="preserve"> </w:t>
       </w:r>
       <w:r>
-        <w:t xml:space="preserve">Deze algemene structuur zal over verschillende klassen hetzelfde worden behandeld. Dit geeft de opleiding de mogelijkheid haar docenten met verschillende </w:t>
-      </w:r>
-      <w:proofErr w:type="spellStart"/>
-      <w:r>
-        <w:t>Matlab</w:t>
-      </w:r>
-      <w:proofErr w:type="spellEnd"/>
-      <w:r>
-        <w:t xml:space="preserve"> niveaus bij benadering vergelijkbare instructies te laten uitvoeren.</w:t>
+        <w:t xml:space="preserve">Deze </w:t>
+      </w:r>
+      <w:r>
+        <w:rPr>
+          <w:i/>
+        </w:rPr>
+        <w:t>algemene</w:t>
+      </w:r>
+      <w:r>
+        <w:t xml:space="preserve"> structuur zal over verschillende klassen hetzelfde worden behandeld. Dit geeft de opleiding de mogelijkheid haar docenten met verschillende Matlab niveaus bij benadering vergelijkbare instructies te laten uitvoeren.</w:t>
       </w:r>
     </w:p>
     <w:p>
@@ -3254,13 +3228,20 @@
         </w:numPr>
       </w:pPr>
       <w:r>
-        <w:t xml:space="preserve">Dit document is een leidraad voor de docent. Elke docent mag en kan afwijken van hetgeen hier staat beschreven. Wel valt aan te raden om de beschreven onderwerpen in de reader tenminste te </w:t>
-      </w:r>
-      <w:proofErr w:type="spellStart"/>
-      <w:r>
-        <w:t>illlustreren</w:t>
-      </w:r>
-      <w:proofErr w:type="spellEnd"/>
+        <w:t xml:space="preserve">Dit document is een leidraad voor de docent. Elke docent </w:t>
+      </w:r>
+      <w:r>
+        <w:rPr>
+          <w:i/>
+        </w:rPr>
+        <w:t>mag en kan afwijken</w:t>
+      </w:r>
+      <w:r>
+        <w:t xml:space="preserve"> van hetgeen hier staat beschreven. Wel valt aan te raden om de beschreven onderwerpen in de reader tenminste te </w:t>
+      </w:r>
+      <w:r>
+        <w:t>illustreren</w:t>
+      </w:r>
       <w:r>
         <w:t>/behandelen.</w:t>
       </w:r>
@@ -3323,12 +3304,18 @@
       </w:r>
     </w:p>
     <w:p>
+      <w:r>
+        <w:br w:type="page"/>
+      </w:r>
+    </w:p>
+    <w:p>
       <w:pPr>
         <w:pStyle w:val="Kop2"/>
       </w:pPr>
-      <w:bookmarkStart w:id="6" w:name="_Toc487554838"/>
+      <w:bookmarkStart w:id="6" w:name="_Toc495393209"/>
       <w:bookmarkEnd w:id="5"/>
       <w:r>
+        <w:lastRenderedPageBreak/>
         <w:t>Wat doet de student na een</w:t>
       </w:r>
       <w:r>
@@ -3350,7 +3337,7 @@
       </w:pPr>
       <w:bookmarkStart w:id="7" w:name="_Toc475800509"/>
       <w:bookmarkStart w:id="8" w:name="_Toc486855846"/>
-      <w:bookmarkStart w:id="9" w:name="_Toc487554839"/>
+      <w:bookmarkStart w:id="9" w:name="_Toc495393210"/>
       <w:r>
         <w:t>Opmerkingen</w:t>
       </w:r>
@@ -3404,7 +3391,7 @@
         <w:pStyle w:val="Kop1"/>
       </w:pPr>
       <w:bookmarkStart w:id="10" w:name="_Toc475800511"/>
-      <w:bookmarkStart w:id="11" w:name="_Toc487554840"/>
+      <w:bookmarkStart w:id="11" w:name="_Toc495393211"/>
       <w:r>
         <w:lastRenderedPageBreak/>
         <w:t>Instructie deel 1, wk1.1 (1</w:t>
@@ -3430,13 +3417,8 @@
       <w:r>
         <w:t xml:space="preserve"> </w:t>
       </w:r>
-      <w:proofErr w:type="spellStart"/>
-      <w:r>
-        <w:t>Matlab</w:t>
-      </w:r>
-      <w:proofErr w:type="spellEnd"/>
-      <w:r>
-        <w:t xml:space="preserve">. </w:t>
+      <w:r>
+        <w:t xml:space="preserve">Matlab. </w:t>
       </w:r>
     </w:p>
     <w:p>
@@ -3496,23 +3478,7 @@
         </w:numPr>
       </w:pPr>
       <w:r>
-        <w:t xml:space="preserve">Leg in maximaal 2 minuten uit waarom </w:t>
-      </w:r>
-      <w:proofErr w:type="spellStart"/>
-      <w:r>
-        <w:t>Matlab</w:t>
-      </w:r>
-      <w:proofErr w:type="spellEnd"/>
-      <w:r>
-        <w:t xml:space="preserve"> voor een BT-er een belangrijk programma is. Maak gebruik van jouw ervaring(en) met </w:t>
-      </w:r>
-      <w:proofErr w:type="spellStart"/>
-      <w:r>
-        <w:t>Matlab</w:t>
-      </w:r>
-      <w:proofErr w:type="spellEnd"/>
-      <w:r>
-        <w:t xml:space="preserve">. Deze uitleg moet kort zijn want dit onderwerp wordt ook behandeld in de </w:t>
+        <w:t xml:space="preserve">Leg in maximaal 2 minuten uit waarom Matlab voor een BT-er een belangrijk programma is. Maak gebruik van jouw ervaring(en) met Matlab. Deze uitleg moet kort zijn want dit onderwerp wordt ook behandeld in de </w:t>
       </w:r>
       <w:proofErr w:type="spellStart"/>
       <w:r>
@@ -3577,15 +3543,7 @@
         <w:t>Laat aan de student zien h</w:t>
       </w:r>
       <w:r>
-        <w:t xml:space="preserve">oe </w:t>
-      </w:r>
-      <w:proofErr w:type="spellStart"/>
-      <w:r>
-        <w:t>Matlab</w:t>
-      </w:r>
-      <w:proofErr w:type="spellEnd"/>
-      <w:r>
-        <w:t xml:space="preserve"> moet worden opgestart</w:t>
+        <w:t>oe Matlab moet worden opgestart</w:t>
       </w:r>
     </w:p>
     <w:p>
@@ -3597,31 +3555,15 @@
         </w:numPr>
       </w:pPr>
       <w:r>
-        <w:t xml:space="preserve">Laat zien met welke versie van </w:t>
+        <w:t xml:space="preserve">Laat zien met welke versie van Matlab wij werken (die kun je aflezen in de </w:t>
       </w:r>
       <w:proofErr w:type="spellStart"/>
       <w:r>
-        <w:t>Matlab</w:t>
+        <w:t>window</w:t>
       </w:r>
       <w:proofErr w:type="spellEnd"/>
       <w:r>
-        <w:t xml:space="preserve"> wij werken (die kun je aflezen in de </w:t>
-      </w:r>
-      <w:proofErr w:type="spellStart"/>
-      <w:r>
-        <w:t>window</w:t>
-      </w:r>
-      <w:proofErr w:type="spellEnd"/>
-      <w:r>
-        <w:t xml:space="preserve"> van </w:t>
-      </w:r>
-      <w:proofErr w:type="spellStart"/>
-      <w:r>
-        <w:t>Matlab</w:t>
-      </w:r>
-      <w:proofErr w:type="spellEnd"/>
-      <w:r>
-        <w:t>)</w:t>
+        <w:t xml:space="preserve"> van Matlab)</w:t>
       </w:r>
     </w:p>
     <w:p>
@@ -3633,15 +3575,23 @@
         </w:numPr>
       </w:pPr>
       <w:r>
-        <w:t xml:space="preserve">Beschrijf de verschillende onderdelen van de </w:t>
-      </w:r>
-      <w:proofErr w:type="spellStart"/>
-      <w:r>
-        <w:t>Matlab</w:t>
-      </w:r>
-      <w:proofErr w:type="spellEnd"/>
-      <w:r>
-        <w:t xml:space="preserve"> omgeving:</w:t>
+        <w:rPr>
+          <w:b/>
+          <w:color w:val="FF0000"/>
+        </w:rPr>
+        <w:t>Maak duidelijk dat de student absoluut niet mag gaan achterlopen. Er is veel stof en dat wordt in een relatief hoog tempo behandeld</w:t>
+      </w:r>
+    </w:p>
+    <w:p>
+      <w:pPr>
+        <w:pStyle w:val="Lijstalinea"/>
+        <w:numPr>
+          <w:ilvl w:val="0"/>
+          <w:numId w:val="16"/>
+        </w:numPr>
+      </w:pPr>
+      <w:r>
+        <w:t>Beschrijf de verschillende onderdelen van de Matlab omgeving:</w:t>
       </w:r>
     </w:p>
     <w:p>
@@ -3787,6 +3737,8 @@
       <w:r>
         <w:br w:type="page"/>
       </w:r>
+      <w:bookmarkStart w:id="13" w:name="_GoBack"/>
+      <w:bookmarkEnd w:id="13"/>
     </w:p>
     <w:p>
       <w:pPr>
@@ -3801,8 +3753,8 @@
       <w:pPr>
         <w:pStyle w:val="Kop2"/>
       </w:pPr>
-      <w:bookmarkStart w:id="13" w:name="_Toc475800513"/>
-      <w:bookmarkStart w:id="14" w:name="_Toc487554841"/>
+      <w:bookmarkStart w:id="14" w:name="_Toc475800513"/>
+      <w:bookmarkStart w:id="15" w:name="_Toc495393212"/>
       <w:r>
         <w:t>Tijdsduur van zelfstandig werken 1</w:t>
       </w:r>
@@ -3812,8 +3764,8 @@
       <w:r>
         <w:t xml:space="preserve"> minuten.</w:t>
       </w:r>
-      <w:bookmarkEnd w:id="13"/>
       <w:bookmarkEnd w:id="14"/>
+      <w:bookmarkEnd w:id="15"/>
     </w:p>
     <w:p>
       <w:pPr>
@@ -3835,13 +3787,13 @@
       <w:pPr>
         <w:pStyle w:val="Kop1"/>
       </w:pPr>
-      <w:bookmarkStart w:id="15" w:name="_Toc475800514"/>
-      <w:bookmarkStart w:id="16" w:name="_Toc487554842"/>
+      <w:bookmarkStart w:id="16" w:name="_Toc475800514"/>
+      <w:bookmarkStart w:id="17" w:name="_Toc495393213"/>
       <w:r>
         <w:t>Instructie deel 2, wk1.1 (5 min)</w:t>
       </w:r>
-      <w:bookmarkEnd w:id="15"/>
       <w:bookmarkEnd w:id="16"/>
+      <w:bookmarkEnd w:id="17"/>
     </w:p>
     <w:p>
       <w:r>
@@ -3861,23 +3813,7 @@
           <w:i/>
           <w:color w:val="FF0000"/>
         </w:rPr>
-        <w:t xml:space="preserve">Je kunt het </w:t>
-      </w:r>
-      <w:proofErr w:type="spellStart"/>
-      <w:r>
-        <w:rPr>
-          <w:i/>
-          <w:color w:val="FF0000"/>
-        </w:rPr>
-        <w:t>Matlab</w:t>
-      </w:r>
-      <w:proofErr w:type="spellEnd"/>
-      <w:r>
-        <w:rPr>
-          <w:i/>
-          <w:color w:val="FF0000"/>
-        </w:rPr>
-        <w:t xml:space="preserve"> script genaamd </w:t>
+        <w:t xml:space="preserve">Je kunt het Matlab script genaamd </w:t>
       </w:r>
       <w:r>
         <w:rPr>
@@ -3920,15 +3856,7 @@
     </w:p>
     <w:p>
       <w:r>
-        <w:t xml:space="preserve">Het behandelen van verschillende </w:t>
-      </w:r>
-      <w:proofErr w:type="spellStart"/>
-      <w:r>
-        <w:t>Matlab</w:t>
-      </w:r>
-      <w:proofErr w:type="spellEnd"/>
-      <w:r>
-        <w:t xml:space="preserve"> operaties. Je kunt in de genoemde onderstaande onderdelen zelf ter plekke de getallen verzinnen.</w:t>
+        <w:t>Het behandelen van verschillende Matlab operaties. Je kunt in de genoemde onderstaande onderdelen zelf ter plekke de getallen verzinnen.</w:t>
       </w:r>
     </w:p>
     <w:p>
@@ -3940,13 +3868,8 @@
         </w:numPr>
       </w:pPr>
       <w:r>
-        <w:t xml:space="preserve">Laat zien hoe je getallen kunt optellen met </w:t>
-      </w:r>
-      <w:proofErr w:type="spellStart"/>
-      <w:r>
-        <w:t>Matlab</w:t>
-      </w:r>
-      <w:proofErr w:type="spellEnd"/>
+        <w:t>Laat zien hoe je getallen kunt optellen met Matlab</w:t>
+      </w:r>
     </w:p>
     <w:p>
       <w:pPr>
@@ -3957,13 +3880,8 @@
         </w:numPr>
       </w:pPr>
       <w:r>
-        <w:t xml:space="preserve">Laat zien hoe je getallen kunt aftrekken met </w:t>
-      </w:r>
-      <w:proofErr w:type="spellStart"/>
-      <w:r>
-        <w:t>Matlab</w:t>
-      </w:r>
-      <w:proofErr w:type="spellEnd"/>
+        <w:t>Laat zien hoe je getallen kunt aftrekken met Matlab</w:t>
+      </w:r>
     </w:p>
     <w:p>
       <w:pPr>
@@ -3974,13 +3892,8 @@
         </w:numPr>
       </w:pPr>
       <w:r>
-        <w:t xml:space="preserve">Laat zien hoe je getallen kunt vermenigvuldigen met </w:t>
-      </w:r>
-      <w:proofErr w:type="spellStart"/>
-      <w:r>
-        <w:t>Matlab</w:t>
-      </w:r>
-      <w:proofErr w:type="spellEnd"/>
+        <w:t>Laat zien hoe je getallen kunt vermenigvuldigen met Matlab</w:t>
+      </w:r>
     </w:p>
     <w:p>
       <w:pPr>
@@ -3991,13 +3904,8 @@
         </w:numPr>
       </w:pPr>
       <w:r>
-        <w:t xml:space="preserve">Laat zien hoe je getallen kunt delen met </w:t>
-      </w:r>
-      <w:proofErr w:type="spellStart"/>
-      <w:r>
-        <w:t>Matlab</w:t>
-      </w:r>
-      <w:proofErr w:type="spellEnd"/>
+        <w:t>Laat zien hoe je getallen kunt delen met Matlab</w:t>
+      </w:r>
     </w:p>
     <w:p>
       <w:r>
@@ -4008,13 +3916,13 @@
       <w:pPr>
         <w:pStyle w:val="Kop2"/>
       </w:pPr>
-      <w:bookmarkStart w:id="17" w:name="_Toc475800515"/>
-      <w:bookmarkStart w:id="18" w:name="_Toc487554843"/>
+      <w:bookmarkStart w:id="18" w:name="_Toc475800515"/>
+      <w:bookmarkStart w:id="19" w:name="_Toc495393214"/>
       <w:r>
         <w:t>Tijdsduur van zelfstandig werken 5 minuten.</w:t>
       </w:r>
-      <w:bookmarkEnd w:id="17"/>
       <w:bookmarkEnd w:id="18"/>
+      <w:bookmarkEnd w:id="19"/>
     </w:p>
     <w:p>
       <w:pPr>
@@ -4088,14 +3996,14 @@
       <w:pPr>
         <w:pStyle w:val="Kop1"/>
       </w:pPr>
-      <w:bookmarkStart w:id="19" w:name="_Toc475800516"/>
-      <w:bookmarkStart w:id="20" w:name="_Toc487554844"/>
+      <w:bookmarkStart w:id="20" w:name="_Toc475800516"/>
+      <w:bookmarkStart w:id="21" w:name="_Toc495393215"/>
       <w:r>
         <w:lastRenderedPageBreak/>
         <w:t>Instructie deel 3, wk1.1 (10 min)</w:t>
       </w:r>
-      <w:bookmarkEnd w:id="19"/>
       <w:bookmarkEnd w:id="20"/>
+      <w:bookmarkEnd w:id="21"/>
     </w:p>
     <w:p/>
     <w:p>
@@ -4110,23 +4018,7 @@
           <w:i/>
           <w:color w:val="FF0000"/>
         </w:rPr>
-        <w:t xml:space="preserve">Je kunt het </w:t>
-      </w:r>
-      <w:proofErr w:type="spellStart"/>
-      <w:r>
-        <w:rPr>
-          <w:i/>
-          <w:color w:val="FF0000"/>
-        </w:rPr>
-        <w:t>Matlab</w:t>
-      </w:r>
-      <w:proofErr w:type="spellEnd"/>
-      <w:r>
-        <w:rPr>
-          <w:i/>
-          <w:color w:val="FF0000"/>
-        </w:rPr>
-        <w:t xml:space="preserve"> script genaamd </w:t>
+        <w:t xml:space="preserve">Je kunt het Matlab script genaamd </w:t>
       </w:r>
       <w:r>
         <w:rPr>
@@ -4195,15 +4087,7 @@
         </w:numPr>
       </w:pPr>
       <w:r>
-        <w:t xml:space="preserve">Leg een relatie met de </w:t>
-      </w:r>
-      <w:proofErr w:type="spellStart"/>
-      <w:r>
-        <w:t>Matlab</w:t>
-      </w:r>
-      <w:proofErr w:type="spellEnd"/>
-      <w:r>
-        <w:t xml:space="preserve"> </w:t>
+        <w:t xml:space="preserve">Leg een relatie met de Matlab </w:t>
       </w:r>
       <w:proofErr w:type="spellStart"/>
       <w:r>
@@ -4220,13 +4104,8 @@
         </w:numPr>
       </w:pPr>
       <w:r>
-        <w:t xml:space="preserve">Behandel waarom het gebruik van een variabele handig is met </w:t>
-      </w:r>
-      <w:proofErr w:type="spellStart"/>
-      <w:r>
-        <w:t>Matlab</w:t>
-      </w:r>
-      <w:proofErr w:type="spellEnd"/>
+        <w:t>Behandel waarom het gebruik van een variabele handig is met Matlab</w:t>
+      </w:r>
     </w:p>
     <w:p>
       <w:pPr>
@@ -4261,15 +4140,7 @@
         </w:numPr>
       </w:pPr>
       <w:r>
-        <w:t xml:space="preserve">Leg uit dat een vector in </w:t>
-      </w:r>
-      <w:proofErr w:type="spellStart"/>
-      <w:r>
-        <w:t>Matlab</w:t>
-      </w:r>
-      <w:proofErr w:type="spellEnd"/>
-      <w:r>
-        <w:t xml:space="preserve"> een rij/kolom met getallen of waardes zijn</w:t>
+        <w:t>Leg uit dat een vector in Matlab een rij/kolom met getallen of waardes zijn</w:t>
       </w:r>
     </w:p>
     <w:p>
@@ -4318,21 +4189,7 @@
         <w:rPr>
           <w:color w:val="FF0000"/>
         </w:rPr>
-        <w:t xml:space="preserve">Er valt nog heel veel meer te laten zien. Echter is er niet de tijd om alles te laten zien. De student zal het merendeel van de </w:t>
-      </w:r>
-      <w:proofErr w:type="spellStart"/>
-      <w:r>
-        <w:rPr>
-          <w:color w:val="FF0000"/>
-        </w:rPr>
-        <w:t>Matlab</w:t>
-      </w:r>
-      <w:proofErr w:type="spellEnd"/>
-      <w:r>
-        <w:rPr>
-          <w:color w:val="FF0000"/>
-        </w:rPr>
-        <w:t xml:space="preserve"> omgeving zelf moeten ontdekken. </w:t>
+        <w:t xml:space="preserve">Er valt nog heel veel meer te laten zien. Echter is er niet de tijd om alles te laten zien. De student zal het merendeel van de Matlab omgeving zelf moeten ontdekken. </w:t>
       </w:r>
     </w:p>
     <w:p>
@@ -4345,13 +4202,13 @@
       <w:pPr>
         <w:pStyle w:val="Kop2"/>
       </w:pPr>
-      <w:bookmarkStart w:id="21" w:name="_Toc475800517"/>
-      <w:bookmarkStart w:id="22" w:name="_Toc487554845"/>
+      <w:bookmarkStart w:id="22" w:name="_Toc475800517"/>
+      <w:bookmarkStart w:id="23" w:name="_Toc495393216"/>
       <w:r>
         <w:t>Tijdsduur van zelfstandig werken 15 minuten.</w:t>
       </w:r>
-      <w:bookmarkEnd w:id="21"/>
       <w:bookmarkEnd w:id="22"/>
+      <w:bookmarkEnd w:id="23"/>
     </w:p>
     <w:p>
       <w:pPr>
@@ -4458,14 +4315,14 @@
       <w:pPr>
         <w:pStyle w:val="Kop1"/>
       </w:pPr>
-      <w:bookmarkStart w:id="23" w:name="_Toc475800518"/>
-      <w:bookmarkStart w:id="24" w:name="_Toc487554846"/>
+      <w:bookmarkStart w:id="24" w:name="_Toc475800518"/>
+      <w:bookmarkStart w:id="25" w:name="_Toc495393217"/>
       <w:r>
         <w:lastRenderedPageBreak/>
         <w:t>Instructie deel 4, wk1.1 (10 min)</w:t>
       </w:r>
-      <w:bookmarkEnd w:id="23"/>
       <w:bookmarkEnd w:id="24"/>
+      <w:bookmarkEnd w:id="25"/>
     </w:p>
     <w:p>
       <w:pPr>
@@ -4486,23 +4343,7 @@
           <w:i/>
           <w:color w:val="FF0000"/>
         </w:rPr>
-        <w:t xml:space="preserve">Je kunt het </w:t>
-      </w:r>
-      <w:proofErr w:type="spellStart"/>
-      <w:r>
-        <w:rPr>
-          <w:i/>
-          <w:color w:val="FF0000"/>
-        </w:rPr>
-        <w:t>Matlab</w:t>
-      </w:r>
-      <w:proofErr w:type="spellEnd"/>
-      <w:r>
-        <w:rPr>
-          <w:i/>
-          <w:color w:val="FF0000"/>
-        </w:rPr>
-        <w:t xml:space="preserve"> script genaamd </w:t>
+        <w:t xml:space="preserve">Je kunt het Matlab script genaamd </w:t>
       </w:r>
       <w:r>
         <w:rPr>
@@ -4615,15 +4456,7 @@
         </w:numPr>
       </w:pPr>
       <w:r>
-        <w:t xml:space="preserve">Leg uit dat </w:t>
-      </w:r>
-      <w:proofErr w:type="spellStart"/>
-      <w:r>
-        <w:t>Matlab</w:t>
-      </w:r>
-      <w:proofErr w:type="spellEnd"/>
-      <w:r>
-        <w:t xml:space="preserve"> komt met een hoop functionaliteit. Deze functionaliteit is ingepakt in iets wat we functies noemen. Volgende instructie gaan we zelf een functie maken. Nu volstaat het gebruiken van een functie.</w:t>
+        <w:t>Leg uit dat Matlab komt met een hoop functionaliteit. Deze functionaliteit is ingepakt in iets wat we functies noemen. Volgende instructie gaan we zelf een functie maken. Nu volstaat het gebruiken van een functie.</w:t>
       </w:r>
     </w:p>
     <w:p>
@@ -4699,21 +4532,7 @@
         <w:rPr>
           <w:color w:val="FF0000"/>
         </w:rPr>
-        <w:t xml:space="preserve">Er valt nog heel veel meer te laten zien. Echter is er niet de tijd om alles te laten zien. De student zal het merendeel van de </w:t>
-      </w:r>
-      <w:proofErr w:type="spellStart"/>
-      <w:r>
-        <w:rPr>
-          <w:color w:val="FF0000"/>
-        </w:rPr>
-        <w:t>Matlab</w:t>
-      </w:r>
-      <w:proofErr w:type="spellEnd"/>
-      <w:r>
-        <w:rPr>
-          <w:color w:val="FF0000"/>
-        </w:rPr>
-        <w:t xml:space="preserve"> omgeving zelf moeten ontdekken. </w:t>
+        <w:t xml:space="preserve">Er valt nog heel veel meer te laten zien. Echter is er niet de tijd om alles te laten zien. De student zal het merendeel van de Matlab omgeving zelf moeten ontdekken. </w:t>
       </w:r>
     </w:p>
     <w:p>
@@ -4726,13 +4545,13 @@
       <w:pPr>
         <w:pStyle w:val="Kop2"/>
       </w:pPr>
-      <w:bookmarkStart w:id="25" w:name="_Toc475800519"/>
-      <w:bookmarkStart w:id="26" w:name="_Toc487554847"/>
+      <w:bookmarkStart w:id="26" w:name="_Toc475800519"/>
+      <w:bookmarkStart w:id="27" w:name="_Toc495393218"/>
       <w:r>
         <w:t>Tijdsduur van zelfstandig werken 10 minuten.</w:t>
       </w:r>
-      <w:bookmarkEnd w:id="25"/>
       <w:bookmarkEnd w:id="26"/>
+      <w:bookmarkEnd w:id="27"/>
     </w:p>
     <w:p>
       <w:pPr>
@@ -4979,12 +4798,12 @@
       <w:pPr>
         <w:pStyle w:val="Kop1"/>
       </w:pPr>
-      <w:bookmarkStart w:id="27" w:name="_Toc487554848"/>
+      <w:bookmarkStart w:id="28" w:name="_Toc495393219"/>
       <w:r>
         <w:lastRenderedPageBreak/>
         <w:t>Afronding</w:t>
       </w:r>
-      <w:bookmarkEnd w:id="27"/>
+      <w:bookmarkEnd w:id="28"/>
     </w:p>
     <w:p>
       <w:r>
@@ -4994,12 +4813,17 @@
         <w:t xml:space="preserve">dat er nog een practicum is en </w:t>
       </w:r>
       <w:r>
-        <w:t>wat de weekopdra</w:t>
-      </w:r>
-      <w:bookmarkStart w:id="28" w:name="_GoBack"/>
-      <w:bookmarkEnd w:id="28"/>
-      <w:r>
-        <w:t>chten zijn.</w:t>
+        <w:t>wat de weekopdrachten zijn.</w:t>
+      </w:r>
+    </w:p>
+    <w:p>
+      <w:r>
+        <w:t xml:space="preserve">Elke week krijgt de student via e-mail een aantal op maat gemaakte m-files. In de m-files staan opdrachten en vragen die de student m.b.v. Matlab moet beantwoorden. Als de student daar klaar mee is, moet hij/zij de opdrachten inpakken (m.b.v. een meegeleverde m-files) en het zip-bestand uploaden via Blackboard. </w:t>
+      </w:r>
+    </w:p>
+    <w:p>
+      <w:r>
+        <w:t>Het cijfer van de weekeindopdracht is een bonuscijfer om het eindcijfer op te hogen. In totaal kan er 1 extra bonuspunt worden verdiend.</w:t>
       </w:r>
     </w:p>
     <w:sectPr>
@@ -5085,6 +4909,7 @@
           </w:rPr>
           <w:t>Biostatica</w:t>
         </w:r>
+        <w:proofErr w:type="spellEnd"/>
       </w:sdtContent>
     </w:sdt>
     <w:r>
@@ -5113,15 +4938,7 @@
             <w:color w:val="808080" w:themeColor="background1" w:themeShade="80"/>
             <w:sz w:val="18"/>
           </w:rPr>
-          <w:t>Matlab</w:t>
-        </w:r>
-        <w:proofErr w:type="spellEnd"/>
-        <w:r>
-          <w:rPr>
-            <w:color w:val="808080" w:themeColor="background1" w:themeShade="80"/>
-            <w:sz w:val="18"/>
-          </w:rPr>
-          <w:t xml:space="preserve"> Wk1.1 INSTRUCTIE</w:t>
+          <w:t>Matlab Wk1.1 INSTRUCTIE</w:t>
         </w:r>
       </w:sdtContent>
     </w:sdt>
@@ -5165,22 +4982,6 @@
           <w:t>Schrauwen</w:t>
         </w:r>
         <w:proofErr w:type="spellEnd"/>
-        <w:r>
-          <w:rPr>
-            <w:color w:val="808080" w:themeColor="background1" w:themeShade="80"/>
-            <w:sz w:val="18"/>
-          </w:rPr>
-          <w:t xml:space="preserve"> en Alistair </w:t>
-        </w:r>
-        <w:proofErr w:type="spellStart"/>
-        <w:r>
-          <w:rPr>
-            <w:color w:val="808080" w:themeColor="background1" w:themeShade="80"/>
-            <w:sz w:val="18"/>
-          </w:rPr>
-          <w:t>Vardy</w:t>
-        </w:r>
-        <w:proofErr w:type="spellEnd"/>
       </w:sdtContent>
     </w:sdt>
     <w:r>
@@ -5217,7 +5018,7 @@
         <w:color w:val="808080" w:themeColor="background1" w:themeShade="80"/>
         <w:sz w:val="18"/>
       </w:rPr>
-      <w:t>9</w:t>
+      <w:t>6</w:t>
     </w:r>
     <w:r>
       <w:rPr>
@@ -5301,15 +5102,7 @@
       </w:r>
       <w:proofErr w:type="spellEnd"/>
       <w:r>
-        <w:t xml:space="preserve">. Deze uitdrukking wordt door </w:t>
-      </w:r>
-      <w:proofErr w:type="spellStart"/>
-      <w:r>
-        <w:t>Matlab</w:t>
-      </w:r>
-      <w:proofErr w:type="spellEnd"/>
-      <w:r>
-        <w:t xml:space="preserve"> afgeraden en kan bovendien allerlei vervelende consequenties hebben (o.a. in het gebruik van globale variabelen en functies).</w:t>
+        <w:t>. Deze uitdrukking wordt door Matlab afgeraden en kan bovendien allerlei vervelende consequenties hebben (o.a. in het gebruik van globale variabelen en functies).</w:t>
       </w:r>
     </w:p>
   </w:footnote>
@@ -8819,6 +8612,7 @@
     <w:rsid w:val="00096235"/>
     <w:rsid w:val="00125818"/>
     <w:rsid w:val="001B5A61"/>
+    <w:rsid w:val="00252BB9"/>
     <w:rsid w:val="00307CC3"/>
     <w:rsid w:val="004E3490"/>
     <w:rsid w:val="00676C4F"/>
@@ -8849,8 +8643,8 @@
   </m:mathPr>
   <w:themeFontLang w:val="nl-NL"/>
   <w:clrSchemeMapping w:bg1="light1" w:t1="dark1" w:bg2="light2" w:t2="dark2" w:accent1="accent1" w:accent2="accent2" w:accent3="accent3" w:accent4="accent4" w:accent5="accent5" w:accent6="accent6" w:hyperlink="hyperlink" w:followedHyperlink="followedHyperlink"/>
-  <w:decimalSymbol w:val=","/>
-  <w:listSeparator w:val=";"/>
+  <w:decimalSymbol w:val="."/>
+  <w:listSeparator w:val=","/>
   <w15:chartTrackingRefBased/>
 </w:settings>
 </file>
@@ -9608,7 +9402,7 @@
 </file>
 
 <file path=customXml/itemProps1.xml><?xml version="1.0" encoding="utf-8"?>
-<ds:datastoreItem xmlns:ds="http://schemas.openxmlformats.org/officeDocument/2006/customXml" ds:itemID="{2980197C-68AE-4F16-B9C1-E5CE635461A3}">
+<ds:datastoreItem xmlns:ds="http://schemas.openxmlformats.org/officeDocument/2006/customXml" ds:itemID="{DBD81152-9EAF-4EB3-B91D-4E3E2B98A343}">
   <ds:schemaRefs>
     <ds:schemaRef ds:uri="http://schemas.openxmlformats.org/officeDocument/2006/bibliography"/>
   </ds:schemaRefs>

</xml_diff>